<commit_message>
[Kaiqi] -Comments and more on report
</commit_message>
<xml_diff>
--- a/Report/UserGuide.docx
+++ b/Report/UserGuide.docx
@@ -12,7 +12,7 @@
         <w:ind w:left="540"/>
         <w:textAlignment w:val="center"/>
         <w:rPr>
-          <w:rFonts w:ascii="Calibri" w:eastAsia="Times New Roman" w:hAnsi="Calibri" w:cs="Times New Roman" w:hint="eastAsia"/>
+          <w:rFonts w:ascii="Calibri" w:eastAsia="Times New Roman" w:hAnsi="Calibri" w:cs="Times New Roman"/>
           <w:color w:val="000007"/>
           <w:sz w:val="22"/>
           <w:szCs w:val="22"/>
@@ -52,19 +52,19 @@
         <w:spacing w:line="360" w:lineRule="auto"/>
         <w:textAlignment w:val="center"/>
         <w:rPr>
-          <w:rFonts w:ascii="Cambria" w:eastAsia="Times New Roman" w:hAnsi="Cambria" w:cs="Times New Roman" w:hint="eastAsia"/>
-          <w:color w:val="000007"/>
-          <w:sz w:val="22"/>
-          <w:szCs w:val="22"/>
-        </w:rPr>
-      </w:pPr>
-    </w:p>
-    <w:p>
-      <w:pPr>
-        <w:spacing w:line="360" w:lineRule="auto"/>
-        <w:textAlignment w:val="center"/>
-        <w:rPr>
-          <w:rFonts w:ascii="Calibri" w:eastAsia="Times New Roman" w:hAnsi="Calibri" w:cs="Times New Roman" w:hint="eastAsia"/>
+          <w:rFonts w:ascii="Cambria" w:eastAsia="Times New Roman" w:hAnsi="Cambria" w:cs="Times New Roman"/>
+          <w:color w:val="000007"/>
+          <w:sz w:val="22"/>
+          <w:szCs w:val="22"/>
+        </w:rPr>
+      </w:pPr>
+    </w:p>
+    <w:p>
+      <w:pPr>
+        <w:spacing w:line="360" w:lineRule="auto"/>
+        <w:textAlignment w:val="center"/>
+        <w:rPr>
+          <w:rFonts w:ascii="Calibri" w:eastAsia="Times New Roman" w:hAnsi="Calibri" w:cs="Times New Roman"/>
           <w:color w:val="000007"/>
           <w:sz w:val="22"/>
           <w:szCs w:val="22"/>
@@ -121,7 +121,7 @@
         <w:spacing w:line="360" w:lineRule="auto"/>
         <w:textAlignment w:val="center"/>
         <w:rPr>
-          <w:rFonts w:ascii="Cambria" w:eastAsia="Times New Roman" w:hAnsi="Cambria" w:cs="Times New Roman" w:hint="eastAsia"/>
+          <w:rFonts w:ascii="Cambria" w:eastAsia="Times New Roman" w:hAnsi="Cambria" w:cs="Times New Roman"/>
           <w:color w:val="000007"/>
           <w:sz w:val="22"/>
           <w:szCs w:val="22"/>
@@ -142,7 +142,7 @@
         <w:spacing w:line="360" w:lineRule="auto"/>
         <w:textAlignment w:val="center"/>
         <w:rPr>
-          <w:rFonts w:ascii="Cambria" w:eastAsia="Times New Roman" w:hAnsi="Cambria" w:cs="Times New Roman" w:hint="eastAsia"/>
+          <w:rFonts w:ascii="Cambria" w:eastAsia="Times New Roman" w:hAnsi="Cambria" w:cs="Times New Roman"/>
           <w:color w:val="000007"/>
           <w:sz w:val="22"/>
           <w:szCs w:val="22"/>
@@ -182,7 +182,7 @@
         <w:spacing w:line="360" w:lineRule="auto"/>
         <w:textAlignment w:val="center"/>
         <w:rPr>
-          <w:rFonts w:ascii="Cambria" w:eastAsia="Times New Roman" w:hAnsi="Cambria" w:cs="Times New Roman" w:hint="eastAsia"/>
+          <w:rFonts w:ascii="Cambria" w:eastAsia="Times New Roman" w:hAnsi="Cambria" w:cs="Times New Roman"/>
           <w:color w:val="000007"/>
           <w:sz w:val="22"/>
           <w:szCs w:val="22"/>
@@ -285,7 +285,7 @@
         <w:spacing w:line="360" w:lineRule="auto"/>
         <w:textAlignment w:val="center"/>
         <w:rPr>
-          <w:rFonts w:ascii="Cambria" w:eastAsia="Times New Roman" w:hAnsi="Cambria" w:cs="Times New Roman" w:hint="eastAsia"/>
+          <w:rFonts w:ascii="Cambria" w:eastAsia="Times New Roman" w:hAnsi="Cambria" w:cs="Times New Roman"/>
           <w:color w:val="000007"/>
           <w:sz w:val="22"/>
           <w:szCs w:val="22"/>
@@ -370,7 +370,7 @@
         <w:spacing w:line="360" w:lineRule="auto"/>
         <w:textAlignment w:val="center"/>
         <w:rPr>
-          <w:rFonts w:ascii="Cambria" w:eastAsia="Times New Roman" w:hAnsi="Cambria" w:cs="Times New Roman" w:hint="eastAsia"/>
+          <w:rFonts w:ascii="Cambria" w:eastAsia="Times New Roman" w:hAnsi="Cambria" w:cs="Times New Roman"/>
           <w:color w:val="000007"/>
           <w:sz w:val="22"/>
           <w:szCs w:val="22"/>
@@ -455,19 +455,19 @@
         <w:spacing w:line="360" w:lineRule="auto"/>
         <w:textAlignment w:val="center"/>
         <w:rPr>
-          <w:rFonts w:ascii="Cambria" w:eastAsia="Times New Roman" w:hAnsi="Cambria" w:cs="Times New Roman" w:hint="eastAsia"/>
-          <w:color w:val="000007"/>
-          <w:sz w:val="22"/>
-          <w:szCs w:val="22"/>
-        </w:rPr>
-      </w:pPr>
-    </w:p>
-    <w:p>
-      <w:pPr>
-        <w:spacing w:line="360" w:lineRule="auto"/>
-        <w:textAlignment w:val="center"/>
-        <w:rPr>
-          <w:rFonts w:ascii="Cambria" w:eastAsia="Times New Roman" w:hAnsi="Cambria" w:cs="Times New Roman" w:hint="eastAsia"/>
+          <w:rFonts w:ascii="Cambria" w:eastAsia="Times New Roman" w:hAnsi="Cambria" w:cs="Times New Roman"/>
+          <w:color w:val="000007"/>
+          <w:sz w:val="22"/>
+          <w:szCs w:val="22"/>
+        </w:rPr>
+      </w:pPr>
+    </w:p>
+    <w:p>
+      <w:pPr>
+        <w:spacing w:line="360" w:lineRule="auto"/>
+        <w:textAlignment w:val="center"/>
+        <w:rPr>
+          <w:rFonts w:ascii="Cambria" w:eastAsia="Times New Roman" w:hAnsi="Cambria" w:cs="Times New Roman"/>
           <w:color w:val="000007"/>
           <w:sz w:val="22"/>
           <w:szCs w:val="22"/>
@@ -488,7 +488,7 @@
         <w:spacing w:line="360" w:lineRule="auto"/>
         <w:textAlignment w:val="center"/>
         <w:rPr>
-          <w:rFonts w:ascii="Cambria" w:eastAsia="Times New Roman" w:hAnsi="Cambria" w:cs="Times New Roman" w:hint="eastAsia"/>
+          <w:rFonts w:ascii="Cambria" w:eastAsia="Times New Roman" w:hAnsi="Cambria" w:cs="Times New Roman"/>
           <w:color w:val="000007"/>
           <w:sz w:val="22"/>
           <w:szCs w:val="22"/>
@@ -518,7 +518,7 @@
         <w:spacing w:line="360" w:lineRule="auto"/>
         <w:textAlignment w:val="center"/>
         <w:rPr>
-          <w:rFonts w:ascii="Cambria" w:eastAsia="Times New Roman" w:hAnsi="Cambria" w:cs="Times New Roman" w:hint="eastAsia"/>
+          <w:rFonts w:ascii="Cambria" w:eastAsia="Times New Roman" w:hAnsi="Cambria" w:cs="Times New Roman"/>
           <w:color w:val="000007"/>
           <w:sz w:val="22"/>
           <w:szCs w:val="22"/>
@@ -737,7 +737,7 @@
         <w:spacing w:line="360" w:lineRule="auto"/>
         <w:textAlignment w:val="center"/>
         <w:rPr>
-          <w:rFonts w:ascii="Cambria" w:eastAsia="Times New Roman" w:hAnsi="Cambria" w:cs="Times New Roman" w:hint="eastAsia"/>
+          <w:rFonts w:ascii="Cambria" w:eastAsia="Times New Roman" w:hAnsi="Cambria" w:cs="Times New Roman"/>
           <w:color w:val="000007"/>
           <w:sz w:val="22"/>
           <w:szCs w:val="22"/>
@@ -776,19 +776,19 @@
         <w:spacing w:line="360" w:lineRule="auto"/>
         <w:textAlignment w:val="center"/>
         <w:rPr>
-          <w:rFonts w:ascii="Cambria" w:eastAsia="Times New Roman" w:hAnsi="Cambria" w:cs="Times New Roman" w:hint="eastAsia"/>
-          <w:color w:val="000007"/>
-          <w:sz w:val="22"/>
-          <w:szCs w:val="22"/>
-        </w:rPr>
-      </w:pPr>
-    </w:p>
-    <w:p>
-      <w:pPr>
-        <w:spacing w:line="360" w:lineRule="auto"/>
-        <w:textAlignment w:val="center"/>
-        <w:rPr>
-          <w:rFonts w:ascii="Cambria" w:eastAsia="Times New Roman" w:hAnsi="Cambria" w:cs="Times New Roman" w:hint="eastAsia"/>
+          <w:rFonts w:ascii="Cambria" w:eastAsia="Times New Roman" w:hAnsi="Cambria" w:cs="Times New Roman"/>
+          <w:color w:val="000007"/>
+          <w:sz w:val="22"/>
+          <w:szCs w:val="22"/>
+        </w:rPr>
+      </w:pPr>
+    </w:p>
+    <w:p>
+      <w:pPr>
+        <w:spacing w:line="360" w:lineRule="auto"/>
+        <w:textAlignment w:val="center"/>
+        <w:rPr>
+          <w:rFonts w:ascii="Cambria" w:eastAsia="Times New Roman" w:hAnsi="Cambria" w:cs="Times New Roman"/>
           <w:color w:val="000007"/>
           <w:sz w:val="22"/>
           <w:szCs w:val="22"/>
@@ -854,7 +854,7 @@
         <w:spacing w:line="360" w:lineRule="auto"/>
         <w:textAlignment w:val="center"/>
         <w:rPr>
-          <w:rFonts w:ascii="Cambria" w:eastAsia="Times New Roman" w:hAnsi="Cambria" w:cs="Times New Roman" w:hint="eastAsia"/>
+          <w:rFonts w:ascii="Cambria" w:eastAsia="Times New Roman" w:hAnsi="Cambria" w:cs="Times New Roman"/>
           <w:color w:val="000007"/>
           <w:sz w:val="22"/>
           <w:szCs w:val="22"/>
@@ -962,7 +962,7 @@
               <w:spacing w:line="360" w:lineRule="auto"/>
               <w:textAlignment w:val="center"/>
               <w:rPr>
-                <w:rFonts w:ascii="Cambria" w:eastAsia="Times New Roman" w:hAnsi="Cambria" w:cs="Times New Roman" w:hint="eastAsia"/>
+                <w:rFonts w:ascii="Cambria" w:eastAsia="Times New Roman" w:hAnsi="Cambria" w:cs="Times New Roman"/>
                 <w:color w:val="000007"/>
                 <w:sz w:val="22"/>
                 <w:szCs w:val="22"/>
@@ -988,7 +988,7 @@
               <w:spacing w:line="360" w:lineRule="auto"/>
               <w:textAlignment w:val="center"/>
               <w:rPr>
-                <w:rFonts w:ascii="Cambria" w:eastAsia="Times New Roman" w:hAnsi="Cambria" w:cs="Times New Roman" w:hint="eastAsia"/>
+                <w:rFonts w:ascii="Cambria" w:eastAsia="Times New Roman" w:hAnsi="Cambria" w:cs="Times New Roman"/>
                 <w:color w:val="000007"/>
                 <w:sz w:val="22"/>
                 <w:szCs w:val="22"/>
@@ -1016,7 +1016,7 @@
               <w:spacing w:line="360" w:lineRule="auto"/>
               <w:textAlignment w:val="center"/>
               <w:rPr>
-                <w:rFonts w:ascii="Cambria" w:eastAsia="Times New Roman" w:hAnsi="Cambria" w:cs="Times New Roman" w:hint="eastAsia"/>
+                <w:rFonts w:ascii="Cambria" w:eastAsia="Times New Roman" w:hAnsi="Cambria" w:cs="Times New Roman"/>
                 <w:color w:val="000007"/>
                 <w:sz w:val="22"/>
                 <w:szCs w:val="22"/>
@@ -1051,7 +1051,7 @@
               <w:spacing w:line="360" w:lineRule="auto"/>
               <w:textAlignment w:val="center"/>
               <w:rPr>
-                <w:rFonts w:ascii="Cambria" w:eastAsia="Times New Roman" w:hAnsi="Cambria" w:cs="Times New Roman" w:hint="eastAsia"/>
+                <w:rFonts w:ascii="Cambria" w:eastAsia="Times New Roman" w:hAnsi="Cambria" w:cs="Times New Roman"/>
                 <w:color w:val="000007"/>
                 <w:sz w:val="22"/>
                 <w:szCs w:val="22"/>
@@ -1088,7 +1088,7 @@
               <w:spacing w:line="360" w:lineRule="auto"/>
               <w:textAlignment w:val="center"/>
               <w:rPr>
-                <w:rFonts w:ascii="Cambria" w:eastAsia="Times New Roman" w:hAnsi="Cambria" w:cs="Times New Roman" w:hint="eastAsia"/>
+                <w:rFonts w:ascii="Cambria" w:eastAsia="Times New Roman" w:hAnsi="Cambria" w:cs="Times New Roman"/>
                 <w:color w:val="000007"/>
                 <w:sz w:val="22"/>
                 <w:szCs w:val="22"/>
@@ -1114,7 +1114,7 @@
               <w:spacing w:line="360" w:lineRule="auto"/>
               <w:textAlignment w:val="center"/>
               <w:rPr>
-                <w:rFonts w:ascii="Cambria" w:eastAsia="Times New Roman" w:hAnsi="Cambria" w:cs="Times New Roman" w:hint="eastAsia"/>
+                <w:rFonts w:ascii="Cambria" w:eastAsia="Times New Roman" w:hAnsi="Cambria" w:cs="Times New Roman"/>
                 <w:color w:val="000007"/>
                 <w:sz w:val="22"/>
                 <w:szCs w:val="22"/>
@@ -1160,7 +1160,7 @@
               <w:spacing w:line="360" w:lineRule="auto"/>
               <w:textAlignment w:val="center"/>
               <w:rPr>
-                <w:rFonts w:ascii="Cambria" w:eastAsia="Times New Roman" w:hAnsi="Cambria" w:cs="Times New Roman" w:hint="eastAsia"/>
+                <w:rFonts w:ascii="Cambria" w:eastAsia="Times New Roman" w:hAnsi="Cambria" w:cs="Times New Roman"/>
                 <w:color w:val="000007"/>
                 <w:sz w:val="22"/>
                 <w:szCs w:val="22"/>
@@ -1186,7 +1186,7 @@
               <w:spacing w:line="360" w:lineRule="auto"/>
               <w:textAlignment w:val="center"/>
               <w:rPr>
-                <w:rFonts w:ascii="Cambria" w:eastAsia="Times New Roman" w:hAnsi="Cambria" w:cs="Times New Roman" w:hint="eastAsia"/>
+                <w:rFonts w:ascii="Cambria" w:eastAsia="Times New Roman" w:hAnsi="Cambria" w:cs="Times New Roman"/>
                 <w:color w:val="000007"/>
                 <w:sz w:val="22"/>
                 <w:szCs w:val="22"/>
@@ -1214,7 +1214,7 @@
               <w:spacing w:line="360" w:lineRule="auto"/>
               <w:textAlignment w:val="center"/>
               <w:rPr>
-                <w:rFonts w:ascii="Cambria" w:eastAsia="Times New Roman" w:hAnsi="Cambria" w:cs="Times New Roman" w:hint="eastAsia"/>
+                <w:rFonts w:ascii="Cambria" w:eastAsia="Times New Roman" w:hAnsi="Cambria" w:cs="Times New Roman"/>
                 <w:color w:val="000007"/>
                 <w:sz w:val="22"/>
                 <w:szCs w:val="22"/>
@@ -1240,7 +1240,7 @@
               <w:spacing w:line="360" w:lineRule="auto"/>
               <w:textAlignment w:val="center"/>
               <w:rPr>
-                <w:rFonts w:ascii="Cambria" w:eastAsia="Times New Roman" w:hAnsi="Cambria" w:cs="Times New Roman" w:hint="eastAsia"/>
+                <w:rFonts w:ascii="Cambria" w:eastAsia="Times New Roman" w:hAnsi="Cambria" w:cs="Times New Roman"/>
                 <w:color w:val="000007"/>
                 <w:sz w:val="22"/>
                 <w:szCs w:val="22"/>
@@ -1268,7 +1268,7 @@
               <w:spacing w:line="360" w:lineRule="auto"/>
               <w:textAlignment w:val="center"/>
               <w:rPr>
-                <w:rFonts w:ascii="Cambria" w:eastAsia="Times New Roman" w:hAnsi="Cambria" w:cs="Times New Roman" w:hint="eastAsia"/>
+                <w:rFonts w:ascii="Cambria" w:eastAsia="Times New Roman" w:hAnsi="Cambria" w:cs="Times New Roman"/>
                 <w:color w:val="000007"/>
                 <w:sz w:val="22"/>
                 <w:szCs w:val="22"/>
@@ -1294,7 +1294,7 @@
               <w:spacing w:line="360" w:lineRule="auto"/>
               <w:textAlignment w:val="center"/>
               <w:rPr>
-                <w:rFonts w:ascii="Cambria" w:eastAsia="Times New Roman" w:hAnsi="Cambria" w:cs="Times New Roman" w:hint="eastAsia"/>
+                <w:rFonts w:ascii="Cambria" w:eastAsia="Times New Roman" w:hAnsi="Cambria" w:cs="Times New Roman"/>
                 <w:color w:val="000007"/>
                 <w:sz w:val="22"/>
                 <w:szCs w:val="22"/>
@@ -1340,7 +1340,7 @@
               <w:spacing w:line="360" w:lineRule="auto"/>
               <w:textAlignment w:val="center"/>
               <w:rPr>
-                <w:rFonts w:ascii="Cambria" w:eastAsia="Times New Roman" w:hAnsi="Cambria" w:cs="Times New Roman" w:hint="eastAsia"/>
+                <w:rFonts w:ascii="Cambria" w:eastAsia="Times New Roman" w:hAnsi="Cambria" w:cs="Times New Roman"/>
                 <w:color w:val="000007"/>
                 <w:sz w:val="22"/>
                 <w:szCs w:val="22"/>
@@ -1366,7 +1366,7 @@
               <w:spacing w:line="360" w:lineRule="auto"/>
               <w:textAlignment w:val="center"/>
               <w:rPr>
-                <w:rFonts w:ascii="Cambria" w:eastAsia="Times New Roman" w:hAnsi="Cambria" w:cs="Times New Roman" w:hint="eastAsia"/>
+                <w:rFonts w:ascii="Cambria" w:eastAsia="Times New Roman" w:hAnsi="Cambria" w:cs="Times New Roman"/>
                 <w:color w:val="000007"/>
                 <w:sz w:val="22"/>
                 <w:szCs w:val="22"/>
@@ -1412,7 +1412,7 @@
               <w:spacing w:line="360" w:lineRule="auto"/>
               <w:textAlignment w:val="center"/>
               <w:rPr>
-                <w:rFonts w:ascii="Cambria" w:eastAsia="Times New Roman" w:hAnsi="Cambria" w:cs="Times New Roman" w:hint="eastAsia"/>
+                <w:rFonts w:ascii="Cambria" w:eastAsia="Times New Roman" w:hAnsi="Cambria" w:cs="Times New Roman"/>
                 <w:color w:val="000007"/>
                 <w:sz w:val="22"/>
                 <w:szCs w:val="22"/>
@@ -1439,7 +1439,7 @@
               <w:spacing w:line="360" w:lineRule="auto"/>
               <w:textAlignment w:val="center"/>
               <w:rPr>
-                <w:rFonts w:ascii="Cambria" w:eastAsia="Times New Roman" w:hAnsi="Cambria" w:cs="Times New Roman" w:hint="eastAsia"/>
+                <w:rFonts w:ascii="Cambria" w:eastAsia="Times New Roman" w:hAnsi="Cambria" w:cs="Times New Roman"/>
                 <w:color w:val="000007"/>
                 <w:sz w:val="22"/>
                 <w:szCs w:val="22"/>
@@ -1463,19 +1463,19 @@
         <w:spacing w:line="360" w:lineRule="auto"/>
         <w:textAlignment w:val="center"/>
         <w:rPr>
-          <w:rFonts w:ascii="Cambria" w:eastAsia="Times New Roman" w:hAnsi="Cambria" w:cs="Times New Roman" w:hint="eastAsia"/>
-          <w:color w:val="000007"/>
-          <w:sz w:val="22"/>
-          <w:szCs w:val="22"/>
-        </w:rPr>
-      </w:pPr>
-    </w:p>
-    <w:p>
-      <w:pPr>
-        <w:spacing w:line="360" w:lineRule="auto"/>
-        <w:textAlignment w:val="center"/>
-        <w:rPr>
-          <w:rFonts w:ascii="Cambria" w:eastAsia="Times New Roman" w:hAnsi="Cambria" w:cs="Times New Roman" w:hint="eastAsia"/>
+          <w:rFonts w:ascii="Cambria" w:eastAsia="Times New Roman" w:hAnsi="Cambria" w:cs="Times New Roman"/>
+          <w:color w:val="000007"/>
+          <w:sz w:val="22"/>
+          <w:szCs w:val="22"/>
+        </w:rPr>
+      </w:pPr>
+    </w:p>
+    <w:p>
+      <w:pPr>
+        <w:spacing w:line="360" w:lineRule="auto"/>
+        <w:textAlignment w:val="center"/>
+        <w:rPr>
+          <w:rFonts w:ascii="Cambria" w:eastAsia="Times New Roman" w:hAnsi="Cambria" w:cs="Times New Roman"/>
           <w:color w:val="000007"/>
           <w:sz w:val="22"/>
           <w:szCs w:val="22"/>
@@ -1505,7 +1505,7 @@
         <w:spacing w:line="360" w:lineRule="auto"/>
         <w:textAlignment w:val="center"/>
         <w:rPr>
-          <w:rFonts w:ascii="Cambria" w:eastAsia="Times New Roman" w:hAnsi="Cambria" w:cs="Times New Roman" w:hint="eastAsia"/>
+          <w:rFonts w:ascii="Cambria" w:eastAsia="Times New Roman" w:hAnsi="Cambria" w:cs="Times New Roman"/>
           <w:color w:val="000007"/>
           <w:sz w:val="22"/>
           <w:szCs w:val="22"/>
@@ -1553,7 +1553,7 @@
         <w:spacing w:line="360" w:lineRule="auto"/>
         <w:textAlignment w:val="center"/>
         <w:rPr>
-          <w:rFonts w:ascii="Cambria" w:eastAsia="Times New Roman" w:hAnsi="Cambria" w:cs="Times New Roman" w:hint="eastAsia"/>
+          <w:rFonts w:ascii="Cambria" w:eastAsia="Times New Roman" w:hAnsi="Cambria" w:cs="Times New Roman"/>
           <w:color w:val="000007"/>
           <w:sz w:val="22"/>
           <w:szCs w:val="22"/>
@@ -1628,19 +1628,19 @@
         <w:spacing w:line="360" w:lineRule="auto"/>
         <w:textAlignment w:val="center"/>
         <w:rPr>
-          <w:rFonts w:ascii="Cambria" w:eastAsia="Times New Roman" w:hAnsi="Cambria" w:cs="Times New Roman" w:hint="eastAsia"/>
-          <w:color w:val="000007"/>
-          <w:sz w:val="22"/>
-          <w:szCs w:val="22"/>
-        </w:rPr>
-      </w:pPr>
-    </w:p>
-    <w:p>
-      <w:pPr>
-        <w:spacing w:line="360" w:lineRule="auto"/>
-        <w:textAlignment w:val="center"/>
-        <w:rPr>
-          <w:rFonts w:ascii="Cambria" w:eastAsia="Times New Roman" w:hAnsi="Cambria" w:cs="Times New Roman" w:hint="eastAsia"/>
+          <w:rFonts w:ascii="Cambria" w:eastAsia="Times New Roman" w:hAnsi="Cambria" w:cs="Times New Roman"/>
+          <w:color w:val="000007"/>
+          <w:sz w:val="22"/>
+          <w:szCs w:val="22"/>
+        </w:rPr>
+      </w:pPr>
+    </w:p>
+    <w:p>
+      <w:pPr>
+        <w:spacing w:line="360" w:lineRule="auto"/>
+        <w:textAlignment w:val="center"/>
+        <w:rPr>
+          <w:rFonts w:ascii="Cambria" w:eastAsia="Times New Roman" w:hAnsi="Cambria" w:cs="Times New Roman"/>
           <w:color w:val="000007"/>
           <w:sz w:val="22"/>
           <w:szCs w:val="22"/>
@@ -1679,7 +1679,7 @@
         <w:spacing w:line="360" w:lineRule="auto"/>
         <w:textAlignment w:val="center"/>
         <w:rPr>
-          <w:rFonts w:ascii="Cambria" w:eastAsia="Times New Roman" w:hAnsi="Cambria" w:cs="Times New Roman" w:hint="eastAsia"/>
+          <w:rFonts w:ascii="Cambria" w:eastAsia="Times New Roman" w:hAnsi="Cambria" w:cs="Times New Roman"/>
           <w:color w:val="000007"/>
           <w:sz w:val="22"/>
           <w:szCs w:val="22"/>
@@ -1781,7 +1781,7 @@
         <w:spacing w:line="360" w:lineRule="auto"/>
         <w:textAlignment w:val="center"/>
         <w:rPr>
-          <w:rFonts w:ascii="Cambria" w:eastAsia="Times New Roman" w:hAnsi="Cambria" w:cs="Times New Roman" w:hint="eastAsia"/>
+          <w:rFonts w:ascii="Cambria" w:eastAsia="Times New Roman" w:hAnsi="Cambria" w:cs="Times New Roman"/>
           <w:color w:val="000007"/>
           <w:sz w:val="22"/>
           <w:szCs w:val="22"/>
@@ -1883,7 +1883,7 @@
         <w:spacing w:line="360" w:lineRule="auto"/>
         <w:textAlignment w:val="center"/>
         <w:rPr>
-          <w:rFonts w:ascii="Cambria" w:eastAsia="Times New Roman" w:hAnsi="Cambria" w:cs="Times New Roman" w:hint="eastAsia"/>
+          <w:rFonts w:ascii="Cambria" w:eastAsia="Times New Roman" w:hAnsi="Cambria" w:cs="Times New Roman"/>
           <w:color w:val="000007"/>
           <w:sz w:val="22"/>
           <w:szCs w:val="22"/>
@@ -1949,7 +1949,7 @@
         <w:spacing w:line="360" w:lineRule="auto"/>
         <w:textAlignment w:val="center"/>
         <w:rPr>
-          <w:rFonts w:ascii="Cambria" w:eastAsia="Times New Roman" w:hAnsi="Cambria" w:cs="Times New Roman" w:hint="eastAsia"/>
+          <w:rFonts w:ascii="Cambria" w:eastAsia="Times New Roman" w:hAnsi="Cambria" w:cs="Times New Roman"/>
           <w:color w:val="000007"/>
           <w:sz w:val="22"/>
           <w:szCs w:val="22"/>
@@ -2060,7 +2060,7 @@
         <w:spacing w:line="360" w:lineRule="auto"/>
         <w:textAlignment w:val="center"/>
         <w:rPr>
-          <w:rFonts w:ascii="Cambria" w:eastAsia="Times New Roman" w:hAnsi="Cambria" w:cs="Times New Roman" w:hint="eastAsia"/>
+          <w:rFonts w:ascii="Cambria" w:eastAsia="Times New Roman" w:hAnsi="Cambria" w:cs="Times New Roman"/>
           <w:color w:val="000007"/>
           <w:sz w:val="22"/>
           <w:szCs w:val="22"/>
@@ -2091,7 +2091,7 @@
         <w:spacing w:line="360" w:lineRule="auto"/>
         <w:textAlignment w:val="center"/>
         <w:rPr>
-          <w:rFonts w:ascii="Cambria" w:eastAsia="Times New Roman" w:hAnsi="Cambria" w:cs="Times New Roman" w:hint="eastAsia"/>
+          <w:rFonts w:ascii="Cambria" w:eastAsia="Times New Roman" w:hAnsi="Cambria" w:cs="Times New Roman"/>
           <w:color w:val="000007"/>
           <w:sz w:val="22"/>
           <w:szCs w:val="22"/>
@@ -2112,7 +2112,7 @@
         <w:spacing w:line="360" w:lineRule="auto"/>
         <w:textAlignment w:val="center"/>
         <w:rPr>
-          <w:rFonts w:ascii="Cambria" w:eastAsia="Times New Roman" w:hAnsi="Cambria" w:cs="Times New Roman" w:hint="eastAsia"/>
+          <w:rFonts w:ascii="Cambria" w:eastAsia="Times New Roman" w:hAnsi="Cambria" w:cs="Times New Roman"/>
           <w:color w:val="000007"/>
           <w:sz w:val="22"/>
           <w:szCs w:val="22"/>
@@ -2160,7 +2160,7 @@
         <w:spacing w:line="360" w:lineRule="auto"/>
         <w:textAlignment w:val="center"/>
         <w:rPr>
-          <w:rFonts w:ascii="Cambria" w:eastAsia="Times New Roman" w:hAnsi="Cambria" w:cs="Times New Roman" w:hint="eastAsia"/>
+          <w:rFonts w:ascii="Cambria" w:eastAsia="Times New Roman" w:hAnsi="Cambria" w:cs="Times New Roman"/>
           <w:i/>
           <w:color w:val="000007"/>
           <w:sz w:val="22"/>
@@ -2173,7 +2173,7 @@
         <w:spacing w:line="360" w:lineRule="auto"/>
         <w:textAlignment w:val="center"/>
         <w:rPr>
-          <w:rFonts w:ascii="Cambria" w:eastAsia="Times New Roman" w:hAnsi="Cambria" w:cs="Times New Roman" w:hint="eastAsia"/>
+          <w:rFonts w:ascii="Cambria" w:eastAsia="Times New Roman" w:hAnsi="Cambria" w:cs="Times New Roman"/>
           <w:i/>
           <w:color w:val="000007"/>
           <w:sz w:val="22"/>
@@ -2226,19 +2226,19 @@
         <w:spacing w:line="360" w:lineRule="auto"/>
         <w:textAlignment w:val="center"/>
         <w:rPr>
-          <w:rFonts w:ascii="Cambria" w:eastAsia="Times New Roman" w:hAnsi="Cambria" w:cs="Times New Roman" w:hint="eastAsia"/>
-          <w:color w:val="000007"/>
-          <w:sz w:val="22"/>
-          <w:szCs w:val="22"/>
-        </w:rPr>
-      </w:pPr>
-    </w:p>
-    <w:p>
-      <w:pPr>
-        <w:spacing w:line="360" w:lineRule="auto"/>
-        <w:textAlignment w:val="center"/>
-        <w:rPr>
-          <w:rFonts w:ascii="Cambria" w:eastAsia="Times New Roman" w:hAnsi="Cambria" w:cs="Times New Roman" w:hint="eastAsia"/>
+          <w:rFonts w:ascii="Cambria" w:eastAsia="Times New Roman" w:hAnsi="Cambria" w:cs="Times New Roman"/>
+          <w:color w:val="000007"/>
+          <w:sz w:val="22"/>
+          <w:szCs w:val="22"/>
+        </w:rPr>
+      </w:pPr>
+    </w:p>
+    <w:p>
+      <w:pPr>
+        <w:spacing w:line="360" w:lineRule="auto"/>
+        <w:textAlignment w:val="center"/>
+        <w:rPr>
+          <w:rFonts w:ascii="Cambria" w:eastAsia="Times New Roman" w:hAnsi="Cambria" w:cs="Times New Roman"/>
           <w:color w:val="000007"/>
           <w:sz w:val="22"/>
           <w:szCs w:val="22"/>
@@ -2430,7 +2430,7 @@
         <w:spacing w:line="360" w:lineRule="auto"/>
         <w:textAlignment w:val="center"/>
         <w:rPr>
-          <w:rFonts w:ascii="Cambria" w:eastAsia="Times New Roman" w:hAnsi="Cambria" w:cs="Times New Roman" w:hint="eastAsia"/>
+          <w:rFonts w:ascii="Cambria" w:eastAsia="Times New Roman" w:hAnsi="Cambria" w:cs="Times New Roman"/>
           <w:i/>
           <w:color w:val="000007"/>
           <w:sz w:val="22"/>
@@ -2443,7 +2443,7 @@
         <w:spacing w:line="360" w:lineRule="auto"/>
         <w:textAlignment w:val="center"/>
         <w:rPr>
-          <w:rFonts w:ascii="Cambria" w:eastAsia="Times New Roman" w:hAnsi="Cambria" w:cs="Times New Roman" w:hint="eastAsia"/>
+          <w:rFonts w:ascii="Cambria" w:eastAsia="Times New Roman" w:hAnsi="Cambria" w:cs="Times New Roman"/>
           <w:i/>
           <w:color w:val="000007"/>
           <w:sz w:val="22"/>
@@ -2538,19 +2538,19 @@
         <w:spacing w:line="360" w:lineRule="auto"/>
         <w:textAlignment w:val="center"/>
         <w:rPr>
-          <w:rFonts w:ascii="Cambria" w:eastAsia="Times New Roman" w:hAnsi="Cambria" w:cs="Times New Roman" w:hint="eastAsia"/>
-          <w:color w:val="000007"/>
-          <w:sz w:val="22"/>
-          <w:szCs w:val="22"/>
-        </w:rPr>
-      </w:pPr>
-    </w:p>
-    <w:p>
-      <w:pPr>
-        <w:spacing w:line="360" w:lineRule="auto"/>
-        <w:textAlignment w:val="center"/>
-        <w:rPr>
-          <w:rFonts w:ascii="Cambria" w:eastAsia="Times New Roman" w:hAnsi="Cambria" w:cs="Times New Roman" w:hint="eastAsia"/>
+          <w:rFonts w:ascii="Cambria" w:eastAsia="Times New Roman" w:hAnsi="Cambria" w:cs="Times New Roman"/>
+          <w:color w:val="000007"/>
+          <w:sz w:val="22"/>
+          <w:szCs w:val="22"/>
+        </w:rPr>
+      </w:pPr>
+    </w:p>
+    <w:p>
+      <w:pPr>
+        <w:spacing w:line="360" w:lineRule="auto"/>
+        <w:textAlignment w:val="center"/>
+        <w:rPr>
+          <w:rFonts w:ascii="Cambria" w:eastAsia="Times New Roman" w:hAnsi="Cambria" w:cs="Times New Roman"/>
           <w:color w:val="000007"/>
           <w:sz w:val="22"/>
           <w:szCs w:val="22"/>
@@ -2589,7 +2589,7 @@
         <w:spacing w:line="360" w:lineRule="auto"/>
         <w:textAlignment w:val="center"/>
         <w:rPr>
-          <w:rFonts w:ascii="Cambria" w:eastAsia="Times New Roman" w:hAnsi="Cambria" w:cs="Times New Roman" w:hint="eastAsia"/>
+          <w:rFonts w:ascii="Cambria" w:eastAsia="Times New Roman" w:hAnsi="Cambria" w:cs="Times New Roman"/>
           <w:color w:val="000007"/>
           <w:sz w:val="22"/>
           <w:szCs w:val="22"/>
@@ -2619,7 +2619,7 @@
         <w:spacing w:line="360" w:lineRule="auto"/>
         <w:textAlignment w:val="center"/>
         <w:rPr>
-          <w:rFonts w:ascii="Cambria" w:eastAsia="Times New Roman" w:hAnsi="Cambria" w:cs="Times New Roman" w:hint="eastAsia"/>
+          <w:rFonts w:ascii="Cambria" w:eastAsia="Times New Roman" w:hAnsi="Cambria" w:cs="Times New Roman"/>
           <w:i/>
           <w:color w:val="000007"/>
           <w:sz w:val="22"/>
@@ -2632,7 +2632,7 @@
         <w:spacing w:line="360" w:lineRule="auto"/>
         <w:textAlignment w:val="center"/>
         <w:rPr>
-          <w:rFonts w:ascii="Cambria" w:eastAsia="Times New Roman" w:hAnsi="Cambria" w:cs="Times New Roman" w:hint="eastAsia"/>
+          <w:rFonts w:ascii="Cambria" w:eastAsia="Times New Roman" w:hAnsi="Cambria" w:cs="Times New Roman"/>
           <w:i/>
           <w:color w:val="000007"/>
           <w:sz w:val="22"/>
@@ -2685,19 +2685,19 @@
         <w:spacing w:line="360" w:lineRule="auto"/>
         <w:textAlignment w:val="center"/>
         <w:rPr>
-          <w:rFonts w:ascii="Cambria" w:eastAsia="Times New Roman" w:hAnsi="Cambria" w:cs="Times New Roman" w:hint="eastAsia"/>
-          <w:color w:val="000007"/>
-          <w:sz w:val="22"/>
-          <w:szCs w:val="22"/>
-        </w:rPr>
-      </w:pPr>
-    </w:p>
-    <w:p>
-      <w:pPr>
-        <w:spacing w:line="360" w:lineRule="auto"/>
-        <w:textAlignment w:val="center"/>
-        <w:rPr>
-          <w:rFonts w:ascii="Cambria" w:eastAsia="Times New Roman" w:hAnsi="Cambria" w:cs="Times New Roman" w:hint="eastAsia"/>
+          <w:rFonts w:ascii="Cambria" w:eastAsia="Times New Roman" w:hAnsi="Cambria" w:cs="Times New Roman"/>
+          <w:color w:val="000007"/>
+          <w:sz w:val="22"/>
+          <w:szCs w:val="22"/>
+        </w:rPr>
+      </w:pPr>
+    </w:p>
+    <w:p>
+      <w:pPr>
+        <w:spacing w:line="360" w:lineRule="auto"/>
+        <w:textAlignment w:val="center"/>
+        <w:rPr>
+          <w:rFonts w:ascii="Cambria" w:eastAsia="Times New Roman" w:hAnsi="Cambria" w:cs="Times New Roman"/>
           <w:color w:val="000007"/>
           <w:sz w:val="22"/>
           <w:szCs w:val="22"/>
@@ -2808,7 +2808,7 @@
         <w:spacing w:line="360" w:lineRule="auto"/>
         <w:textAlignment w:val="center"/>
         <w:rPr>
-          <w:rFonts w:ascii="Cambria" w:eastAsia="Times New Roman" w:hAnsi="Cambria" w:cs="Times New Roman" w:hint="eastAsia"/>
+          <w:rFonts w:ascii="Cambria" w:eastAsia="Times New Roman" w:hAnsi="Cambria" w:cs="Times New Roman"/>
           <w:color w:val="000007"/>
           <w:sz w:val="22"/>
           <w:szCs w:val="22"/>
@@ -2865,7 +2865,7 @@
         <w:spacing w:line="360" w:lineRule="auto"/>
         <w:textAlignment w:val="center"/>
         <w:rPr>
-          <w:rFonts w:ascii="Cambria" w:eastAsia="Times New Roman" w:hAnsi="Cambria" w:cs="Times New Roman" w:hint="eastAsia"/>
+          <w:rFonts w:ascii="Cambria" w:eastAsia="Times New Roman" w:hAnsi="Cambria" w:cs="Times New Roman"/>
           <w:color w:val="000007"/>
           <w:sz w:val="22"/>
           <w:szCs w:val="22"/>
@@ -2895,7 +2895,7 @@
         <w:spacing w:line="360" w:lineRule="auto"/>
         <w:textAlignment w:val="center"/>
         <w:rPr>
-          <w:rFonts w:ascii="Cambria" w:eastAsia="Times New Roman" w:hAnsi="Cambria" w:cs="Times New Roman" w:hint="eastAsia"/>
+          <w:rFonts w:ascii="Cambria" w:eastAsia="Times New Roman" w:hAnsi="Cambria" w:cs="Times New Roman"/>
           <w:color w:val="000007"/>
           <w:sz w:val="22"/>
           <w:szCs w:val="22"/>
@@ -2966,7 +2966,7 @@
         <w:spacing w:line="360" w:lineRule="auto"/>
         <w:textAlignment w:val="center"/>
         <w:rPr>
-          <w:rFonts w:ascii="Cambria" w:eastAsia="Times New Roman" w:hAnsi="Cambria" w:cs="Times New Roman" w:hint="eastAsia"/>
+          <w:rFonts w:ascii="Cambria" w:eastAsia="Times New Roman" w:hAnsi="Cambria" w:cs="Times New Roman"/>
           <w:color w:val="000007"/>
           <w:sz w:val="22"/>
           <w:szCs w:val="22"/>
@@ -3001,7 +3001,7 @@
         <w:spacing w:line="360" w:lineRule="auto"/>
         <w:textAlignment w:val="center"/>
         <w:rPr>
-          <w:rFonts w:ascii="Cambria" w:eastAsia="Times New Roman" w:hAnsi="Cambria" w:cs="Times New Roman" w:hint="eastAsia"/>
+          <w:rFonts w:ascii="Cambria" w:eastAsia="Times New Roman" w:hAnsi="Cambria" w:cs="Times New Roman"/>
           <w:color w:val="000007"/>
           <w:sz w:val="22"/>
           <w:szCs w:val="22"/>
@@ -3036,7 +3036,7 @@
         <w:spacing w:line="360" w:lineRule="auto"/>
         <w:textAlignment w:val="center"/>
         <w:rPr>
-          <w:rFonts w:ascii="Cambria" w:eastAsia="Times New Roman" w:hAnsi="Cambria" w:cs="Times New Roman" w:hint="eastAsia"/>
+          <w:rFonts w:ascii="Cambria" w:eastAsia="Times New Roman" w:hAnsi="Cambria" w:cs="Times New Roman"/>
           <w:color w:val="000007"/>
           <w:sz w:val="22"/>
           <w:szCs w:val="22"/>
@@ -3062,7 +3062,7 @@
         <w:spacing w:line="360" w:lineRule="auto"/>
         <w:textAlignment w:val="center"/>
         <w:rPr>
-          <w:rFonts w:ascii="Cambria" w:eastAsia="Times New Roman" w:hAnsi="Cambria" w:cs="Times New Roman" w:hint="eastAsia"/>
+          <w:rFonts w:ascii="Cambria" w:eastAsia="Times New Roman" w:hAnsi="Cambria" w:cs="Times New Roman"/>
           <w:color w:val="000007"/>
           <w:sz w:val="22"/>
           <w:szCs w:val="22"/>
@@ -3088,7 +3088,7 @@
         <w:spacing w:line="360" w:lineRule="auto"/>
         <w:textAlignment w:val="center"/>
         <w:rPr>
-          <w:rFonts w:ascii="Cambria" w:eastAsia="Times New Roman" w:hAnsi="Cambria" w:cs="Times New Roman" w:hint="eastAsia"/>
+          <w:rFonts w:ascii="Cambria" w:eastAsia="Times New Roman" w:hAnsi="Cambria" w:cs="Times New Roman"/>
           <w:color w:val="000007"/>
           <w:sz w:val="22"/>
           <w:szCs w:val="22"/>
@@ -3109,7 +3109,7 @@
         <w:spacing w:line="360" w:lineRule="auto"/>
         <w:textAlignment w:val="center"/>
         <w:rPr>
-          <w:rFonts w:ascii="Cambria" w:eastAsia="Times New Roman" w:hAnsi="Cambria" w:cs="Times New Roman" w:hint="eastAsia"/>
+          <w:rFonts w:ascii="Cambria" w:eastAsia="Times New Roman" w:hAnsi="Cambria" w:cs="Times New Roman"/>
           <w:color w:val="000007"/>
           <w:sz w:val="22"/>
           <w:szCs w:val="22"/>
@@ -3148,7 +3148,7 @@
         <w:spacing w:line="360" w:lineRule="auto"/>
         <w:textAlignment w:val="center"/>
         <w:rPr>
-          <w:rFonts w:ascii="Cambria" w:eastAsia="Times New Roman" w:hAnsi="Cambria" w:cs="Times New Roman" w:hint="eastAsia"/>
+          <w:rFonts w:ascii="Cambria" w:eastAsia="Times New Roman" w:hAnsi="Cambria" w:cs="Times New Roman"/>
           <w:color w:val="000007"/>
           <w:sz w:val="22"/>
           <w:szCs w:val="22"/>
@@ -3178,7 +3178,7 @@
         <w:spacing w:line="360" w:lineRule="auto"/>
         <w:textAlignment w:val="center"/>
         <w:rPr>
-          <w:rFonts w:ascii="Cambria" w:eastAsia="Times New Roman" w:hAnsi="Cambria" w:cs="Times New Roman" w:hint="eastAsia"/>
+          <w:rFonts w:ascii="Cambria" w:eastAsia="Times New Roman" w:hAnsi="Cambria" w:cs="Times New Roman"/>
           <w:color w:val="000007"/>
           <w:sz w:val="22"/>
           <w:szCs w:val="22"/>
@@ -3262,7 +3262,7 @@
         <w:spacing w:line="360" w:lineRule="auto"/>
         <w:textAlignment w:val="center"/>
         <w:rPr>
-          <w:rFonts w:ascii="Cambria" w:eastAsia="Times New Roman" w:hAnsi="Cambria" w:cs="Times New Roman" w:hint="eastAsia"/>
+          <w:rFonts w:ascii="Cambria" w:eastAsia="Times New Roman" w:hAnsi="Cambria" w:cs="Times New Roman"/>
           <w:color w:val="000007"/>
           <w:sz w:val="22"/>
           <w:szCs w:val="22"/>
@@ -3409,7 +3409,7 @@
         <w:spacing w:line="360" w:lineRule="auto"/>
         <w:textAlignment w:val="center"/>
         <w:rPr>
-          <w:rFonts w:ascii="Cambria" w:eastAsia="Times New Roman" w:hAnsi="Cambria" w:cs="Times New Roman" w:hint="eastAsia"/>
+          <w:rFonts w:ascii="Cambria" w:eastAsia="Times New Roman" w:hAnsi="Cambria" w:cs="Times New Roman"/>
           <w:color w:val="000007"/>
           <w:sz w:val="22"/>
           <w:szCs w:val="22"/>
@@ -3440,16 +3440,82 @@
           <w:sz w:val="22"/>
           <w:szCs w:val="22"/>
         </w:rPr>
+        <w:t>“searchTopic”</w:t>
+      </w:r>
+      <w:r>
+        <w:rPr>
+          <w:rFonts w:ascii="Cambria" w:eastAsia="Times New Roman" w:hAnsi="Cambria" w:cs="Times New Roman" w:hint="eastAsia"/>
+          <w:color w:val="000007"/>
+          <w:sz w:val="22"/>
+          <w:szCs w:val="22"/>
+        </w:rPr>
+        <w:t>.</w:t>
+      </w:r>
+    </w:p>
+    <w:p>
+      <w:pPr>
+        <w:spacing w:line="360" w:lineRule="auto"/>
+        <w:textAlignment w:val="center"/>
+        <w:rPr>
+          <w:rFonts w:ascii="Cambria" w:eastAsia="Times New Roman" w:hAnsi="Cambria" w:cs="Times New Roman"/>
+          <w:color w:val="000007"/>
+          <w:sz w:val="22"/>
+          <w:szCs w:val="22"/>
+        </w:rPr>
+      </w:pPr>
+      <w:r>
+        <w:rPr>
+          <w:rFonts w:ascii="Cambria" w:eastAsia="Times New Roman" w:hAnsi="Cambria" w:cs="Times New Roman"/>
+          <w:color w:val="000007"/>
+          <w:sz w:val="22"/>
+          <w:szCs w:val="22"/>
+        </w:rPr>
+        <w:t>RepublishAnalyse.yml</w:t>
+      </w:r>
+      <w:r>
+        <w:rPr>
+          <w:rFonts w:ascii="Cambria" w:eastAsia="Times New Roman" w:hAnsi="Cambria" w:cs="Times New Roman" w:hint="eastAsia"/>
+          <w:color w:val="000007"/>
+          <w:sz w:val="22"/>
+          <w:szCs w:val="22"/>
+        </w:rPr>
+        <w:t xml:space="preserve">: publishing tweet </w:t>
+      </w:r>
+      <w:r>
+        <w:rPr>
+          <w:rFonts w:ascii="Cambria" w:eastAsia="Times New Roman" w:hAnsi="Cambria" w:cs="Times New Roman"/>
+          <w:color w:val="000007"/>
+          <w:sz w:val="22"/>
+          <w:szCs w:val="22"/>
+        </w:rPr>
+        <w:t>analysers</w:t>
+      </w:r>
+      <w:r>
+        <w:rPr>
+          <w:rFonts w:ascii="Cambria" w:eastAsia="Times New Roman" w:hAnsi="Cambria" w:cs="Times New Roman" w:hint="eastAsia"/>
+          <w:color w:val="000007"/>
+          <w:sz w:val="22"/>
+          <w:szCs w:val="22"/>
+        </w:rPr>
+        <w:t xml:space="preserve"> on instances within the group </w:t>
+      </w:r>
+      <w:r>
+        <w:rPr>
+          <w:rFonts w:ascii="Cambria" w:eastAsia="Times New Roman" w:hAnsi="Cambria" w:cs="Times New Roman"/>
+          <w:color w:val="000007"/>
+          <w:sz w:val="22"/>
+          <w:szCs w:val="22"/>
+        </w:rPr>
         <w:t>“</w:t>
       </w:r>
       <w:r>
         <w:rPr>
-          <w:rFonts w:ascii="Cambria" w:eastAsia="Times New Roman" w:hAnsi="Cambria" w:cs="Times New Roman"/>
-          <w:color w:val="000007"/>
-          <w:sz w:val="22"/>
-          <w:szCs w:val="22"/>
-        </w:rPr>
-        <w:t>searchTopic</w:t>
+          <w:rFonts w:ascii="Cambria" w:eastAsia="Times New Roman" w:hAnsi="Cambria" w:cs="Times New Roman" w:hint="eastAsia"/>
+          <w:color w:val="000007"/>
+          <w:sz w:val="22"/>
+          <w:szCs w:val="22"/>
+        </w:rPr>
+        <w:t>sever</w:t>
       </w:r>
       <w:r>
         <w:rPr>
@@ -3475,47 +3541,47 @@
         <w:spacing w:line="360" w:lineRule="auto"/>
         <w:textAlignment w:val="center"/>
         <w:rPr>
-          <w:rFonts w:ascii="Cambria" w:eastAsia="Times New Roman" w:hAnsi="Cambria" w:cs="Times New Roman" w:hint="eastAsia"/>
-          <w:color w:val="000007"/>
-          <w:sz w:val="22"/>
-          <w:szCs w:val="22"/>
-        </w:rPr>
-      </w:pPr>
-      <w:r>
-        <w:rPr>
-          <w:rFonts w:ascii="Cambria" w:eastAsia="Times New Roman" w:hAnsi="Cambria" w:cs="Times New Roman"/>
-          <w:color w:val="000007"/>
-          <w:sz w:val="22"/>
-          <w:szCs w:val="22"/>
-        </w:rPr>
-        <w:t>RepublishAnalyse.yml</w:t>
-      </w:r>
-      <w:r>
-        <w:rPr>
-          <w:rFonts w:ascii="Cambria" w:eastAsia="Times New Roman" w:hAnsi="Cambria" w:cs="Times New Roman" w:hint="eastAsia"/>
-          <w:color w:val="000007"/>
-          <w:sz w:val="22"/>
-          <w:szCs w:val="22"/>
-        </w:rPr>
-        <w:t xml:space="preserve">: publishing tweet </w:t>
-      </w:r>
-      <w:r>
-        <w:rPr>
-          <w:rFonts w:ascii="Cambria" w:eastAsia="Times New Roman" w:hAnsi="Cambria" w:cs="Times New Roman"/>
-          <w:color w:val="000007"/>
-          <w:sz w:val="22"/>
-          <w:szCs w:val="22"/>
-        </w:rPr>
-        <w:t>analysers</w:t>
-      </w:r>
-      <w:r>
-        <w:rPr>
-          <w:rFonts w:ascii="Cambria" w:eastAsia="Times New Roman" w:hAnsi="Cambria" w:cs="Times New Roman" w:hint="eastAsia"/>
-          <w:color w:val="000007"/>
-          <w:sz w:val="22"/>
-          <w:szCs w:val="22"/>
-        </w:rPr>
-        <w:t xml:space="preserve"> on instances within the group </w:t>
+          <w:rFonts w:ascii="Cambria" w:eastAsia="Times New Roman" w:hAnsi="Cambria" w:cs="Times New Roman"/>
+          <w:color w:val="000007"/>
+          <w:sz w:val="22"/>
+          <w:szCs w:val="22"/>
+        </w:rPr>
+      </w:pPr>
+      <w:r>
+        <w:rPr>
+          <w:rFonts w:ascii="Cambria" w:eastAsia="Times New Roman" w:hAnsi="Cambria" w:cs="Times New Roman"/>
+          <w:color w:val="000007"/>
+          <w:sz w:val="22"/>
+          <w:szCs w:val="22"/>
+        </w:rPr>
+        <w:t>Republish</w:t>
+      </w:r>
+      <w:r>
+        <w:rPr>
+          <w:rFonts w:ascii="Cambria" w:eastAsia="Times New Roman" w:hAnsi="Cambria" w:cs="Times New Roman" w:hint="eastAsia"/>
+          <w:color w:val="000007"/>
+          <w:sz w:val="22"/>
+          <w:szCs w:val="22"/>
+        </w:rPr>
+        <w:t>Server</w:t>
+      </w:r>
+      <w:r>
+        <w:rPr>
+          <w:rFonts w:ascii="Cambria" w:eastAsia="Times New Roman" w:hAnsi="Cambria" w:cs="Times New Roman"/>
+          <w:color w:val="000007"/>
+          <w:sz w:val="22"/>
+          <w:szCs w:val="22"/>
+        </w:rPr>
+        <w:t>.yml</w:t>
+      </w:r>
+      <w:r>
+        <w:rPr>
+          <w:rFonts w:ascii="Cambria" w:eastAsia="Times New Roman" w:hAnsi="Cambria" w:cs="Times New Roman" w:hint="eastAsia"/>
+          <w:color w:val="000007"/>
+          <w:sz w:val="22"/>
+          <w:szCs w:val="22"/>
+        </w:rPr>
+        <w:t xml:space="preserve">: publishing the web application on instances within the group </w:t>
       </w:r>
       <w:r>
         <w:rPr>
@@ -3559,41 +3625,77 @@
         <w:spacing w:line="360" w:lineRule="auto"/>
         <w:textAlignment w:val="center"/>
         <w:rPr>
-          <w:rFonts w:ascii="Cambria" w:eastAsia="Times New Roman" w:hAnsi="Cambria" w:cs="Times New Roman" w:hint="eastAsia"/>
-          <w:color w:val="000007"/>
-          <w:sz w:val="22"/>
-          <w:szCs w:val="22"/>
-        </w:rPr>
-      </w:pPr>
-    </w:p>
-    <w:p>
-      <w:pPr>
-        <w:spacing w:line="360" w:lineRule="auto"/>
-        <w:textAlignment w:val="center"/>
-        <w:rPr>
-          <w:rFonts w:ascii="Cambria" w:eastAsia="Times New Roman" w:hAnsi="Cambria" w:cs="Times New Roman" w:hint="eastAsia"/>
-          <w:color w:val="000007"/>
-          <w:sz w:val="22"/>
-          <w:szCs w:val="22"/>
-        </w:rPr>
-      </w:pPr>
-      <w:r>
-        <w:rPr>
-          <w:rFonts w:ascii="Cambria" w:eastAsia="Times New Roman" w:hAnsi="Cambria" w:cs="Times New Roman" w:hint="eastAsia"/>
-          <w:color w:val="000007"/>
-          <w:sz w:val="22"/>
-          <w:szCs w:val="22"/>
-        </w:rPr>
-        <w:t>The user could execute the above playbooks</w:t>
-      </w:r>
-      <w:r>
-        <w:rPr>
-          <w:rFonts w:ascii="Cambria" w:eastAsia="Times New Roman" w:hAnsi="Cambria" w:cs="Times New Roman" w:hint="eastAsia"/>
-          <w:color w:val="000007"/>
-          <w:sz w:val="22"/>
-          <w:szCs w:val="22"/>
-        </w:rPr>
-        <w:t xml:space="preserve"> sequentially to run </w:t>
+          <w:rFonts w:ascii="Cambria" w:eastAsia="Times New Roman" w:hAnsi="Cambria" w:cs="Times New Roman"/>
+          <w:color w:val="000007"/>
+          <w:sz w:val="22"/>
+          <w:szCs w:val="22"/>
+        </w:rPr>
+      </w:pPr>
+    </w:p>
+    <w:p>
+      <w:pPr>
+        <w:spacing w:line="360" w:lineRule="auto"/>
+        <w:textAlignment w:val="center"/>
+        <w:rPr>
+          <w:rFonts w:ascii="Cambria" w:eastAsia="Times New Roman" w:hAnsi="Cambria" w:cs="Times New Roman"/>
+          <w:color w:val="000007"/>
+          <w:sz w:val="22"/>
+          <w:szCs w:val="22"/>
+        </w:rPr>
+      </w:pPr>
+      <w:r>
+        <w:rPr>
+          <w:rFonts w:ascii="Cambria" w:eastAsia="Times New Roman" w:hAnsi="Cambria" w:cs="Times New Roman" w:hint="eastAsia"/>
+          <w:color w:val="000007"/>
+          <w:sz w:val="22"/>
+          <w:szCs w:val="22"/>
+        </w:rPr>
+        <w:t xml:space="preserve"> It is important to </w:t>
+      </w:r>
+      <w:r>
+        <w:rPr>
+          <w:rFonts w:ascii="Cambria" w:eastAsia="Times New Roman" w:hAnsi="Cambria" w:cs="Times New Roman" w:hint="eastAsia"/>
+          <w:color w:val="000007"/>
+          <w:sz w:val="22"/>
+          <w:szCs w:val="22"/>
+        </w:rPr>
+        <w:t>mention</w:t>
+      </w:r>
+      <w:r>
+        <w:rPr>
+          <w:rFonts w:ascii="Cambria" w:eastAsia="Times New Roman" w:hAnsi="Cambria" w:cs="Times New Roman" w:hint="eastAsia"/>
+          <w:color w:val="000007"/>
+          <w:sz w:val="22"/>
+          <w:szCs w:val="22"/>
+        </w:rPr>
+        <w:t xml:space="preserve"> that in </w:t>
+      </w:r>
+      <w:r>
+        <w:rPr>
+          <w:rFonts w:ascii="Cambria" w:eastAsia="Times New Roman" w:hAnsi="Cambria" w:cs="Times New Roman" w:hint="eastAsia"/>
+          <w:color w:val="000007"/>
+          <w:sz w:val="22"/>
+          <w:szCs w:val="22"/>
+        </w:rPr>
+        <w:t>the file RepublishServer.</w:t>
+      </w:r>
+      <w:r>
+        <w:rPr>
+          <w:rFonts w:ascii="Cambria" w:eastAsia="Times New Roman" w:hAnsi="Cambria" w:cs="Times New Roman" w:hint="eastAsia"/>
+          <w:color w:val="000007"/>
+          <w:sz w:val="22"/>
+          <w:szCs w:val="22"/>
+        </w:rPr>
+        <w:t>yml</w:t>
+      </w:r>
+      <w:r>
+        <w:rPr>
+          <w:rFonts w:ascii="Cambria" w:eastAsia="Times New Roman" w:hAnsi="Cambria" w:cs="Times New Roman" w:hint="eastAsia"/>
+          <w:color w:val="000007"/>
+          <w:sz w:val="22"/>
+          <w:szCs w:val="22"/>
+        </w:rPr>
+        <w:t xml:space="preserve">, a reverse proxy server will be set up to redirect requests from port 80 which are html requests to the port 3000 which is </w:t>
       </w:r>
       <w:r>
         <w:rPr>
@@ -3611,261 +3713,31 @@
           <w:sz w:val="22"/>
           <w:szCs w:val="22"/>
         </w:rPr>
-        <w:t xml:space="preserve"> tasks on the specified instances</w:t>
-      </w:r>
-      <w:r>
-        <w:rPr>
-          <w:rFonts w:ascii="Cambria" w:eastAsia="Times New Roman" w:hAnsi="Cambria" w:cs="Times New Roman" w:hint="eastAsia"/>
-          <w:color w:val="000007"/>
-          <w:sz w:val="22"/>
-          <w:szCs w:val="22"/>
-        </w:rPr>
-        <w:t xml:space="preserve"> by </w:t>
-      </w:r>
-      <w:r>
-        <w:rPr>
-          <w:rFonts w:ascii="Cambria" w:eastAsia="Times New Roman" w:hAnsi="Cambria" w:cs="Times New Roman"/>
-          <w:color w:val="000007"/>
-          <w:sz w:val="22"/>
-          <w:szCs w:val="22"/>
-        </w:rPr>
-        <w:t>running</w:t>
-      </w:r>
-      <w:r>
-        <w:rPr>
-          <w:rFonts w:ascii="Cambria" w:eastAsia="Times New Roman" w:hAnsi="Cambria" w:cs="Times New Roman" w:hint="eastAsia"/>
-          <w:color w:val="000007"/>
-          <w:sz w:val="22"/>
-          <w:szCs w:val="22"/>
-        </w:rPr>
-        <w:t xml:space="preserve"> the command:</w:t>
-      </w:r>
-    </w:p>
-    <w:p>
-      <w:pPr>
-        <w:spacing w:line="360" w:lineRule="auto"/>
-        <w:textAlignment w:val="center"/>
-        <w:rPr>
-          <w:rFonts w:ascii="Cambria" w:eastAsia="Times New Roman" w:hAnsi="Cambria" w:cs="Times New Roman" w:hint="eastAsia"/>
-          <w:i/>
-          <w:color w:val="000007"/>
-          <w:sz w:val="22"/>
-          <w:szCs w:val="22"/>
-        </w:rPr>
-      </w:pPr>
-      <w:r>
-        <w:rPr>
-          <w:rFonts w:ascii="Cambria" w:eastAsia="Times New Roman" w:hAnsi="Cambria" w:cs="Times New Roman"/>
-          <w:i/>
-          <w:color w:val="000007"/>
-          <w:sz w:val="22"/>
-          <w:szCs w:val="22"/>
-        </w:rPr>
-        <w:t xml:space="preserve">ansible-playbook </w:t>
-      </w:r>
-      <w:r>
-        <w:rPr>
-          <w:rFonts w:ascii="Cambria" w:eastAsia="Times New Roman" w:hAnsi="Cambria" w:cs="Times New Roman" w:hint="eastAsia"/>
-          <w:i/>
-          <w:color w:val="000007"/>
-          <w:sz w:val="22"/>
-          <w:szCs w:val="22"/>
-        </w:rPr>
-        <w:t>FILENAME</w:t>
-      </w:r>
-      <w:r>
-        <w:rPr>
-          <w:rFonts w:ascii="Cambria" w:eastAsia="Times New Roman" w:hAnsi="Cambria" w:cs="Times New Roman"/>
-          <w:i/>
-          <w:color w:val="000007"/>
-          <w:sz w:val="22"/>
-          <w:szCs w:val="22"/>
-        </w:rPr>
-        <w:t xml:space="preserve">  -i ansibleinventory.yaml --private-key </w:t>
-      </w:r>
-      <w:r>
-        <w:rPr>
-          <w:rFonts w:ascii="Cambria" w:eastAsia="Times New Roman" w:hAnsi="Cambria" w:cs="Times New Roman" w:hint="eastAsia"/>
-          <w:i/>
-          <w:color w:val="000007"/>
-          <w:sz w:val="22"/>
-          <w:szCs w:val="22"/>
-        </w:rPr>
-        <w:t>YOUR_PRIVATE_KEY</w:t>
-      </w:r>
-    </w:p>
-    <w:p>
-      <w:pPr>
-        <w:spacing w:line="360" w:lineRule="auto"/>
-        <w:textAlignment w:val="center"/>
-        <w:rPr>
-          <w:rFonts w:ascii="Cambria" w:eastAsia="Times New Roman" w:hAnsi="Cambria" w:cs="Times New Roman" w:hint="eastAsia"/>
-          <w:color w:val="000007"/>
-          <w:sz w:val="22"/>
-          <w:szCs w:val="22"/>
-        </w:rPr>
-      </w:pPr>
-      <w:r>
-        <w:rPr>
-          <w:rFonts w:ascii="Cambria" w:eastAsia="Times New Roman" w:hAnsi="Cambria" w:cs="Times New Roman" w:hint="eastAsia"/>
-          <w:color w:val="000007"/>
-          <w:sz w:val="22"/>
-          <w:szCs w:val="22"/>
-        </w:rPr>
-        <w:t xml:space="preserve">For running the analyser </w:t>
-      </w:r>
-      <w:r>
-        <w:rPr>
-          <w:rFonts w:ascii="Cambria" w:eastAsia="Times New Roman" w:hAnsi="Cambria" w:cs="Times New Roman"/>
-          <w:color w:val="000007"/>
-          <w:sz w:val="22"/>
-          <w:szCs w:val="22"/>
-        </w:rPr>
-        <w:t>and</w:t>
-      </w:r>
-      <w:r>
-        <w:rPr>
-          <w:rFonts w:ascii="Cambria" w:eastAsia="Times New Roman" w:hAnsi="Cambria" w:cs="Times New Roman" w:hint="eastAsia"/>
-          <w:color w:val="000007"/>
-          <w:sz w:val="22"/>
-          <w:szCs w:val="22"/>
-        </w:rPr>
-        <w:t xml:space="preserve"> harvesters, a tool called PM2 is used to make the </w:t>
-      </w:r>
-      <w:r>
-        <w:rPr>
-          <w:rFonts w:ascii="Cambria" w:eastAsia="Times New Roman" w:hAnsi="Cambria" w:cs="Times New Roman" w:hint="eastAsia"/>
-          <w:color w:val="000007"/>
-          <w:sz w:val="22"/>
-          <w:szCs w:val="22"/>
-        </w:rPr>
-        <w:t xml:space="preserve">analyser and harvesters run as </w:t>
-      </w:r>
-      <w:r>
-        <w:rPr>
-          <w:rFonts w:ascii="Cambria" w:eastAsia="Times New Roman" w:hAnsi="Cambria" w:cs="Times New Roman"/>
-          <w:color w:val="000007"/>
-          <w:sz w:val="22"/>
-          <w:szCs w:val="22"/>
-        </w:rPr>
-        <w:t>background</w:t>
-      </w:r>
-      <w:r>
-        <w:rPr>
-          <w:rFonts w:ascii="Cambria" w:eastAsia="Times New Roman" w:hAnsi="Cambria" w:cs="Times New Roman" w:hint="eastAsia"/>
-          <w:color w:val="000007"/>
-          <w:sz w:val="22"/>
-          <w:szCs w:val="22"/>
-        </w:rPr>
-        <w:t xml:space="preserve"> processes.</w:t>
-      </w:r>
-      <w:r>
-        <w:rPr>
-          <w:rFonts w:ascii="Cambria" w:eastAsia="Times New Roman" w:hAnsi="Cambria" w:cs="Times New Roman" w:hint="eastAsia"/>
-          <w:color w:val="000007"/>
-          <w:sz w:val="22"/>
-          <w:szCs w:val="22"/>
-        </w:rPr>
-        <w:t xml:space="preserve"> To list all </w:t>
-      </w:r>
-      <w:r>
-        <w:rPr>
-          <w:rFonts w:ascii="Cambria" w:eastAsia="Times New Roman" w:hAnsi="Cambria" w:cs="Times New Roman"/>
-          <w:color w:val="000007"/>
-          <w:sz w:val="22"/>
-          <w:szCs w:val="22"/>
-        </w:rPr>
-        <w:t>the</w:t>
-      </w:r>
-      <w:r>
-        <w:rPr>
-          <w:rFonts w:ascii="Cambria" w:eastAsia="Times New Roman" w:hAnsi="Cambria" w:cs="Times New Roman" w:hint="eastAsia"/>
-          <w:color w:val="000007"/>
-          <w:sz w:val="22"/>
-          <w:szCs w:val="22"/>
-        </w:rPr>
-        <w:t xml:space="preserve"> tasks currently </w:t>
-      </w:r>
-      <w:r>
-        <w:rPr>
-          <w:rFonts w:ascii="Cambria" w:eastAsia="Times New Roman" w:hAnsi="Cambria" w:cs="Times New Roman"/>
-          <w:color w:val="000007"/>
-          <w:sz w:val="22"/>
-          <w:szCs w:val="22"/>
-        </w:rPr>
-        <w:t>running</w:t>
-      </w:r>
-      <w:r>
-        <w:rPr>
-          <w:rFonts w:ascii="Cambria" w:eastAsia="Times New Roman" w:hAnsi="Cambria" w:cs="Times New Roman" w:hint="eastAsia"/>
-          <w:color w:val="000007"/>
-          <w:sz w:val="22"/>
-          <w:szCs w:val="22"/>
-        </w:rPr>
-        <w:t xml:space="preserve"> at the instance, the user could SSH to each of the instances and run the command:</w:t>
-      </w:r>
-    </w:p>
-    <w:p>
-      <w:pPr>
-        <w:spacing w:line="360" w:lineRule="auto"/>
-        <w:textAlignment w:val="center"/>
-        <w:rPr>
-          <w:rFonts w:ascii="Cambria" w:eastAsia="Times New Roman" w:hAnsi="Cambria" w:cs="Times New Roman" w:hint="eastAsia"/>
-          <w:i/>
-          <w:color w:val="000007"/>
-          <w:sz w:val="22"/>
-          <w:szCs w:val="22"/>
-        </w:rPr>
-      </w:pPr>
-      <w:r>
-        <w:rPr>
-          <w:rFonts w:ascii="Cambria" w:eastAsia="Times New Roman" w:hAnsi="Cambria" w:cs="Times New Roman"/>
-          <w:i/>
-          <w:color w:val="000007"/>
-          <w:sz w:val="22"/>
-          <w:szCs w:val="22"/>
-        </w:rPr>
-        <w:t>s</w:t>
-      </w:r>
-      <w:r>
-        <w:rPr>
-          <w:rFonts w:ascii="Cambria" w:eastAsia="Times New Roman" w:hAnsi="Cambria" w:cs="Times New Roman" w:hint="eastAsia"/>
-          <w:i/>
-          <w:color w:val="000007"/>
-          <w:sz w:val="22"/>
-          <w:szCs w:val="22"/>
-        </w:rPr>
-        <w:t>udo pm2 list</w:t>
-      </w:r>
-    </w:p>
-    <w:p>
-      <w:pPr>
-        <w:spacing w:line="360" w:lineRule="auto"/>
-        <w:textAlignment w:val="center"/>
-        <w:rPr>
-          <w:rFonts w:ascii="Cambria" w:eastAsia="Times New Roman" w:hAnsi="Cambria" w:cs="Times New Roman" w:hint="eastAsia"/>
-          <w:color w:val="000007"/>
-          <w:sz w:val="22"/>
-          <w:szCs w:val="22"/>
-        </w:rPr>
-      </w:pPr>
-      <w:r>
-        <w:rPr>
-          <w:rFonts w:ascii="Cambria" w:eastAsia="Times New Roman" w:hAnsi="Cambria" w:cs="Times New Roman" w:hint="eastAsia"/>
-          <w:color w:val="000007"/>
-          <w:sz w:val="22"/>
-          <w:szCs w:val="22"/>
-        </w:rPr>
-        <w:t xml:space="preserve">By doing so, the user should see </w:t>
-      </w:r>
-      <w:r>
-        <w:rPr>
-          <w:rFonts w:ascii="Cambria" w:eastAsia="Times New Roman" w:hAnsi="Cambria" w:cs="Times New Roman" w:hint="eastAsia"/>
-          <w:color w:val="000007"/>
-          <w:sz w:val="22"/>
-          <w:szCs w:val="22"/>
-        </w:rPr>
-        <w:t>the corresponding tasks are running which indicates the harvesters are published correctly.</w:t>
+        <w:t xml:space="preserve"> port node js running on. By doing so, the user will be able to access the web application just using the IP address without the port number.</w:t>
+      </w:r>
+    </w:p>
+    <w:p>
+      <w:pPr>
+        <w:tabs>
+          <w:tab w:val="left" w:pos="5623"/>
+        </w:tabs>
+        <w:spacing w:line="360" w:lineRule="auto"/>
+        <w:textAlignment w:val="center"/>
+        <w:rPr>
+          <w:rFonts w:ascii="Cambria" w:eastAsia="Times New Roman" w:hAnsi="Cambria" w:cs="Times New Roman" w:hint="eastAsia"/>
+          <w:color w:val="000007"/>
+          <w:sz w:val="22"/>
+          <w:szCs w:val="22"/>
+        </w:rPr>
+      </w:pPr>
+      <w:r>
+        <w:rPr>
+          <w:rFonts w:ascii="Cambria" w:eastAsia="Times New Roman" w:hAnsi="Cambria" w:cs="Times New Roman" w:hint="eastAsia"/>
+          <w:color w:val="000007"/>
+          <w:sz w:val="22"/>
+          <w:szCs w:val="22"/>
+        </w:rPr>
+        <w:t>// about pm2?</w:t>
       </w:r>
       <w:bookmarkStart w:id="0" w:name="_GoBack"/>
       <w:bookmarkEnd w:id="0"/>
@@ -3875,15 +3747,318 @@
         <w:spacing w:line="360" w:lineRule="auto"/>
         <w:textAlignment w:val="center"/>
         <w:rPr>
-          <w:rFonts w:ascii="Cambria" w:eastAsia="Times New Roman" w:hAnsi="Cambria" w:cs="Times New Roman" w:hint="eastAsia"/>
-          <w:color w:val="000007"/>
-          <w:sz w:val="22"/>
-          <w:szCs w:val="22"/>
-        </w:rPr>
-      </w:pPr>
-      <w:r>
-        <w:rPr>
-          <w:rFonts w:ascii="Cambria" w:eastAsia="Times New Roman" w:hAnsi="Cambria" w:cs="Times New Roman"/>
+          <w:rFonts w:ascii="Cambria" w:eastAsia="Times New Roman" w:hAnsi="Cambria" w:cs="Times New Roman"/>
+          <w:color w:val="000007"/>
+          <w:sz w:val="22"/>
+          <w:szCs w:val="22"/>
+        </w:rPr>
+      </w:pPr>
+      <w:r>
+        <w:rPr>
+          <w:rFonts w:ascii="Cambria" w:eastAsia="Times New Roman" w:hAnsi="Cambria" w:cs="Times New Roman" w:hint="eastAsia"/>
+          <w:color w:val="000007"/>
+          <w:sz w:val="22"/>
+          <w:szCs w:val="22"/>
+        </w:rPr>
+        <w:t>The user could execute the above playbooks</w:t>
+      </w:r>
+      <w:r>
+        <w:rPr>
+          <w:rFonts w:ascii="Cambria" w:eastAsia="Times New Roman" w:hAnsi="Cambria" w:cs="Times New Roman" w:hint="eastAsia"/>
+          <w:color w:val="000007"/>
+          <w:sz w:val="22"/>
+          <w:szCs w:val="22"/>
+        </w:rPr>
+        <w:t xml:space="preserve"> sequentially to run </w:t>
+      </w:r>
+      <w:r>
+        <w:rPr>
+          <w:rFonts w:ascii="Cambria" w:eastAsia="Times New Roman" w:hAnsi="Cambria" w:cs="Times New Roman"/>
+          <w:color w:val="000007"/>
+          <w:sz w:val="22"/>
+          <w:szCs w:val="22"/>
+        </w:rPr>
+        <w:t>the</w:t>
+      </w:r>
+      <w:r>
+        <w:rPr>
+          <w:rFonts w:ascii="Cambria" w:eastAsia="Times New Roman" w:hAnsi="Cambria" w:cs="Times New Roman" w:hint="eastAsia"/>
+          <w:color w:val="000007"/>
+          <w:sz w:val="22"/>
+          <w:szCs w:val="22"/>
+        </w:rPr>
+        <w:t xml:space="preserve"> tasks on the specified instances</w:t>
+      </w:r>
+      <w:r>
+        <w:rPr>
+          <w:rFonts w:ascii="Cambria" w:eastAsia="Times New Roman" w:hAnsi="Cambria" w:cs="Times New Roman" w:hint="eastAsia"/>
+          <w:color w:val="000007"/>
+          <w:sz w:val="22"/>
+          <w:szCs w:val="22"/>
+        </w:rPr>
+        <w:t xml:space="preserve"> by </w:t>
+      </w:r>
+      <w:r>
+        <w:rPr>
+          <w:rFonts w:ascii="Cambria" w:eastAsia="Times New Roman" w:hAnsi="Cambria" w:cs="Times New Roman"/>
+          <w:color w:val="000007"/>
+          <w:sz w:val="22"/>
+          <w:szCs w:val="22"/>
+        </w:rPr>
+        <w:t>running</w:t>
+      </w:r>
+      <w:r>
+        <w:rPr>
+          <w:rFonts w:ascii="Cambria" w:eastAsia="Times New Roman" w:hAnsi="Cambria" w:cs="Times New Roman" w:hint="eastAsia"/>
+          <w:color w:val="000007"/>
+          <w:sz w:val="22"/>
+          <w:szCs w:val="22"/>
+        </w:rPr>
+        <w:t xml:space="preserve"> the command:</w:t>
+      </w:r>
+    </w:p>
+    <w:p>
+      <w:pPr>
+        <w:spacing w:line="360" w:lineRule="auto"/>
+        <w:textAlignment w:val="center"/>
+        <w:rPr>
+          <w:rFonts w:ascii="Cambria" w:eastAsia="Times New Roman" w:hAnsi="Cambria" w:cs="Times New Roman"/>
+          <w:i/>
+          <w:color w:val="000007"/>
+          <w:sz w:val="22"/>
+          <w:szCs w:val="22"/>
+        </w:rPr>
+      </w:pPr>
+      <w:r>
+        <w:rPr>
+          <w:rFonts w:ascii="Cambria" w:eastAsia="Times New Roman" w:hAnsi="Cambria" w:cs="Times New Roman"/>
+          <w:i/>
+          <w:color w:val="000007"/>
+          <w:sz w:val="22"/>
+          <w:szCs w:val="22"/>
+        </w:rPr>
+        <w:t xml:space="preserve">ansible-playbook </w:t>
+      </w:r>
+      <w:r>
+        <w:rPr>
+          <w:rFonts w:ascii="Cambria" w:eastAsia="Times New Roman" w:hAnsi="Cambria" w:cs="Times New Roman" w:hint="eastAsia"/>
+          <w:i/>
+          <w:color w:val="000007"/>
+          <w:sz w:val="22"/>
+          <w:szCs w:val="22"/>
+        </w:rPr>
+        <w:t>FILENAME</w:t>
+      </w:r>
+      <w:r>
+        <w:rPr>
+          <w:rFonts w:ascii="Cambria" w:eastAsia="Times New Roman" w:hAnsi="Cambria" w:cs="Times New Roman"/>
+          <w:i/>
+          <w:color w:val="000007"/>
+          <w:sz w:val="22"/>
+          <w:szCs w:val="22"/>
+        </w:rPr>
+        <w:t xml:space="preserve">  -i ansibleinventory.yaml --private-key </w:t>
+      </w:r>
+      <w:r>
+        <w:rPr>
+          <w:rFonts w:ascii="Cambria" w:eastAsia="Times New Roman" w:hAnsi="Cambria" w:cs="Times New Roman" w:hint="eastAsia"/>
+          <w:i/>
+          <w:color w:val="000007"/>
+          <w:sz w:val="22"/>
+          <w:szCs w:val="22"/>
+        </w:rPr>
+        <w:t>YOUR_PRIVATE_KEY</w:t>
+      </w:r>
+    </w:p>
+    <w:p>
+      <w:pPr>
+        <w:spacing w:line="360" w:lineRule="auto"/>
+        <w:textAlignment w:val="center"/>
+        <w:rPr>
+          <w:rFonts w:ascii="Cambria" w:eastAsia="Times New Roman" w:hAnsi="Cambria" w:cs="Times New Roman"/>
+          <w:color w:val="000007"/>
+          <w:sz w:val="22"/>
+          <w:szCs w:val="22"/>
+        </w:rPr>
+      </w:pPr>
+      <w:r>
+        <w:rPr>
+          <w:rFonts w:ascii="Cambria" w:eastAsia="Times New Roman" w:hAnsi="Cambria" w:cs="Times New Roman" w:hint="eastAsia"/>
+          <w:color w:val="000007"/>
+          <w:sz w:val="22"/>
+          <w:szCs w:val="22"/>
+        </w:rPr>
+        <w:t xml:space="preserve">For running the analyser </w:t>
+      </w:r>
+      <w:r>
+        <w:rPr>
+          <w:rFonts w:ascii="Cambria" w:eastAsia="Times New Roman" w:hAnsi="Cambria" w:cs="Times New Roman"/>
+          <w:color w:val="000007"/>
+          <w:sz w:val="22"/>
+          <w:szCs w:val="22"/>
+        </w:rPr>
+        <w:t>and</w:t>
+      </w:r>
+      <w:r>
+        <w:rPr>
+          <w:rFonts w:ascii="Cambria" w:eastAsia="Times New Roman" w:hAnsi="Cambria" w:cs="Times New Roman" w:hint="eastAsia"/>
+          <w:color w:val="000007"/>
+          <w:sz w:val="22"/>
+          <w:szCs w:val="22"/>
+        </w:rPr>
+        <w:t xml:space="preserve"> harvesters, a tool called PM2 is used to make the </w:t>
+      </w:r>
+      <w:r>
+        <w:rPr>
+          <w:rFonts w:ascii="Cambria" w:eastAsia="Times New Roman" w:hAnsi="Cambria" w:cs="Times New Roman" w:hint="eastAsia"/>
+          <w:color w:val="000007"/>
+          <w:sz w:val="22"/>
+          <w:szCs w:val="22"/>
+        </w:rPr>
+        <w:t xml:space="preserve">analyser and harvesters run as </w:t>
+      </w:r>
+      <w:r>
+        <w:rPr>
+          <w:rFonts w:ascii="Cambria" w:eastAsia="Times New Roman" w:hAnsi="Cambria" w:cs="Times New Roman"/>
+          <w:color w:val="000007"/>
+          <w:sz w:val="22"/>
+          <w:szCs w:val="22"/>
+        </w:rPr>
+        <w:t>background</w:t>
+      </w:r>
+      <w:r>
+        <w:rPr>
+          <w:rFonts w:ascii="Cambria" w:eastAsia="Times New Roman" w:hAnsi="Cambria" w:cs="Times New Roman" w:hint="eastAsia"/>
+          <w:color w:val="000007"/>
+          <w:sz w:val="22"/>
+          <w:szCs w:val="22"/>
+        </w:rPr>
+        <w:t xml:space="preserve"> processes.</w:t>
+      </w:r>
+      <w:r>
+        <w:rPr>
+          <w:rFonts w:ascii="Cambria" w:eastAsia="Times New Roman" w:hAnsi="Cambria" w:cs="Times New Roman" w:hint="eastAsia"/>
+          <w:color w:val="000007"/>
+          <w:sz w:val="22"/>
+          <w:szCs w:val="22"/>
+        </w:rPr>
+        <w:t xml:space="preserve"> To list all </w:t>
+      </w:r>
+      <w:r>
+        <w:rPr>
+          <w:rFonts w:ascii="Cambria" w:eastAsia="Times New Roman" w:hAnsi="Cambria" w:cs="Times New Roman"/>
+          <w:color w:val="000007"/>
+          <w:sz w:val="22"/>
+          <w:szCs w:val="22"/>
+        </w:rPr>
+        <w:t>the</w:t>
+      </w:r>
+      <w:r>
+        <w:rPr>
+          <w:rFonts w:ascii="Cambria" w:eastAsia="Times New Roman" w:hAnsi="Cambria" w:cs="Times New Roman" w:hint="eastAsia"/>
+          <w:color w:val="000007"/>
+          <w:sz w:val="22"/>
+          <w:szCs w:val="22"/>
+        </w:rPr>
+        <w:t xml:space="preserve"> tasks currently </w:t>
+      </w:r>
+      <w:r>
+        <w:rPr>
+          <w:rFonts w:ascii="Cambria" w:eastAsia="Times New Roman" w:hAnsi="Cambria" w:cs="Times New Roman"/>
+          <w:color w:val="000007"/>
+          <w:sz w:val="22"/>
+          <w:szCs w:val="22"/>
+        </w:rPr>
+        <w:t>running</w:t>
+      </w:r>
+      <w:r>
+        <w:rPr>
+          <w:rFonts w:ascii="Cambria" w:eastAsia="Times New Roman" w:hAnsi="Cambria" w:cs="Times New Roman" w:hint="eastAsia"/>
+          <w:color w:val="000007"/>
+          <w:sz w:val="22"/>
+          <w:szCs w:val="22"/>
+        </w:rPr>
+        <w:t xml:space="preserve"> at the instance, the user could SSH to each of the instances and run the command:</w:t>
+      </w:r>
+    </w:p>
+    <w:p>
+      <w:pPr>
+        <w:spacing w:line="360" w:lineRule="auto"/>
+        <w:textAlignment w:val="center"/>
+        <w:rPr>
+          <w:rFonts w:ascii="Cambria" w:eastAsia="Times New Roman" w:hAnsi="Cambria" w:cs="Times New Roman"/>
+          <w:i/>
+          <w:color w:val="000007"/>
+          <w:sz w:val="22"/>
+          <w:szCs w:val="22"/>
+        </w:rPr>
+      </w:pPr>
+      <w:r>
+        <w:rPr>
+          <w:rFonts w:ascii="Cambria" w:eastAsia="Times New Roman" w:hAnsi="Cambria" w:cs="Times New Roman"/>
+          <w:i/>
+          <w:color w:val="000007"/>
+          <w:sz w:val="22"/>
+          <w:szCs w:val="22"/>
+        </w:rPr>
+        <w:t>s</w:t>
+      </w:r>
+      <w:r>
+        <w:rPr>
+          <w:rFonts w:ascii="Cambria" w:eastAsia="Times New Roman" w:hAnsi="Cambria" w:cs="Times New Roman" w:hint="eastAsia"/>
+          <w:i/>
+          <w:color w:val="000007"/>
+          <w:sz w:val="22"/>
+          <w:szCs w:val="22"/>
+        </w:rPr>
+        <w:t>udo pm2 list</w:t>
+      </w:r>
+    </w:p>
+    <w:p>
+      <w:pPr>
+        <w:spacing w:line="360" w:lineRule="auto"/>
+        <w:textAlignment w:val="center"/>
+        <w:rPr>
+          <w:rFonts w:ascii="Cambria" w:eastAsia="Times New Roman" w:hAnsi="Cambria" w:cs="Times New Roman"/>
+          <w:color w:val="000007"/>
+          <w:sz w:val="22"/>
+          <w:szCs w:val="22"/>
+        </w:rPr>
+      </w:pPr>
+      <w:r>
+        <w:rPr>
+          <w:rFonts w:ascii="Cambria" w:eastAsia="Times New Roman" w:hAnsi="Cambria" w:cs="Times New Roman" w:hint="eastAsia"/>
+          <w:color w:val="000007"/>
+          <w:sz w:val="22"/>
+          <w:szCs w:val="22"/>
+        </w:rPr>
+        <w:t xml:space="preserve">By doing so, the user should see </w:t>
+      </w:r>
+      <w:r>
+        <w:rPr>
+          <w:rFonts w:ascii="Cambria" w:eastAsia="Times New Roman" w:hAnsi="Cambria" w:cs="Times New Roman" w:hint="eastAsia"/>
+          <w:color w:val="000007"/>
+          <w:sz w:val="22"/>
+          <w:szCs w:val="22"/>
+        </w:rPr>
+        <w:t>the corresponding tasks are running which indicates the harvesters are published correctly.</w:t>
+      </w:r>
+    </w:p>
+    <w:p>
+      <w:pPr>
+        <w:spacing w:line="360" w:lineRule="auto"/>
+        <w:textAlignment w:val="center"/>
+        <w:rPr>
+          <w:rFonts w:ascii="Cambria" w:eastAsia="Times New Roman" w:hAnsi="Cambria" w:cs="Times New Roman"/>
+          <w:color w:val="000007"/>
+          <w:sz w:val="22"/>
+          <w:szCs w:val="22"/>
+        </w:rPr>
+      </w:pPr>
+      <w:r>
+        <w:rPr>
+          <w:rFonts w:ascii="Cambria" w:eastAsia="Times New Roman" w:hAnsi="Cambria" w:cs="Times New Roman"/>
+          <w:noProof/>
           <w:color w:val="000007"/>
           <w:sz w:val="22"/>
           <w:szCs w:val="22"/>
@@ -3924,6 +4099,18 @@
           </wp:inline>
         </w:drawing>
       </w:r>
+    </w:p>
+    <w:p>
+      <w:pPr>
+        <w:spacing w:line="360" w:lineRule="auto"/>
+        <w:textAlignment w:val="center"/>
+        <w:rPr>
+          <w:rFonts w:ascii="Cambria" w:eastAsia="Times New Roman" w:hAnsi="Cambria" w:cs="Times New Roman"/>
+          <w:color w:val="000007"/>
+          <w:sz w:val="22"/>
+          <w:szCs w:val="22"/>
+        </w:rPr>
+      </w:pPr>
     </w:p>
     <w:sectPr>
       <w:pgSz w:w="11900" w:h="16840"/>

</xml_diff>

<commit_message>
[Kaiqi] -Move some Ansible
</commit_message>
<xml_diff>
--- a/Report/UserGuide.docx
+++ b/Report/UserGuide.docx
@@ -156,7 +156,26 @@
           <w:szCs w:val="22"/>
         </w:rPr>
         <w:tab/>
-        <w:t>./Deploy: contains all the files and scri</w:t>
+      </w:r>
+      <w:proofErr w:type="gramStart"/>
+      <w:r>
+        <w:rPr>
+          <w:rFonts w:ascii="Cambria" w:eastAsia="Times New Roman" w:hAnsi="Cambria" w:cs="Times New Roman" w:hint="eastAsia"/>
+          <w:color w:val="000007"/>
+          <w:sz w:val="22"/>
+          <w:szCs w:val="22"/>
+        </w:rPr>
+        <w:t>./</w:t>
+      </w:r>
+      <w:proofErr w:type="gramEnd"/>
+      <w:r>
+        <w:rPr>
+          <w:rFonts w:ascii="Cambria" w:eastAsia="Times New Roman" w:hAnsi="Cambria" w:cs="Times New Roman" w:hint="eastAsia"/>
+          <w:color w:val="000007"/>
+          <w:sz w:val="22"/>
+          <w:szCs w:val="22"/>
+        </w:rPr>
+        <w:t>Deploy: contains all the files and scri</w:t>
       </w:r>
       <w:r>
         <w:rPr>
@@ -174,7 +193,27 @@
           <w:sz w:val="22"/>
           <w:szCs w:val="22"/>
         </w:rPr>
-        <w:t>including both Boto and Ansible files.</w:t>
+        <w:t xml:space="preserve">including both </w:t>
+      </w:r>
+      <w:proofErr w:type="spellStart"/>
+      <w:r>
+        <w:rPr>
+          <w:rFonts w:ascii="Cambria" w:eastAsia="Times New Roman" w:hAnsi="Cambria" w:cs="Times New Roman"/>
+          <w:color w:val="000007"/>
+          <w:sz w:val="22"/>
+          <w:szCs w:val="22"/>
+        </w:rPr>
+        <w:t>Boto</w:t>
+      </w:r>
+      <w:proofErr w:type="spellEnd"/>
+      <w:r>
+        <w:rPr>
+          <w:rFonts w:ascii="Cambria" w:eastAsia="Times New Roman" w:hAnsi="Cambria" w:cs="Times New Roman"/>
+          <w:color w:val="000007"/>
+          <w:sz w:val="22"/>
+          <w:szCs w:val="22"/>
+        </w:rPr>
+        <w:t xml:space="preserve"> and Ansible files.</w:t>
       </w:r>
     </w:p>
     <w:p>
@@ -196,8 +235,29 @@
           <w:szCs w:val="22"/>
         </w:rPr>
         <w:tab/>
-        <w:t>./TweetsAnalysis</w:t>
-      </w:r>
+      </w:r>
+      <w:proofErr w:type="gramStart"/>
+      <w:r>
+        <w:rPr>
+          <w:rFonts w:ascii="Cambria" w:eastAsia="Times New Roman" w:hAnsi="Cambria" w:cs="Times New Roman" w:hint="eastAsia"/>
+          <w:color w:val="000007"/>
+          <w:sz w:val="22"/>
+          <w:szCs w:val="22"/>
+        </w:rPr>
+        <w:t>./</w:t>
+      </w:r>
+      <w:proofErr w:type="spellStart"/>
+      <w:proofErr w:type="gramEnd"/>
+      <w:r>
+        <w:rPr>
+          <w:rFonts w:ascii="Cambria" w:eastAsia="Times New Roman" w:hAnsi="Cambria" w:cs="Times New Roman" w:hint="eastAsia"/>
+          <w:color w:val="000007"/>
+          <w:sz w:val="22"/>
+          <w:szCs w:val="22"/>
+        </w:rPr>
+        <w:t>TweetsAnalysis</w:t>
+      </w:r>
+      <w:proofErr w:type="spellEnd"/>
       <w:r>
         <w:rPr>
           <w:rFonts w:ascii="Cambria" w:eastAsia="Times New Roman" w:hAnsi="Cambria" w:cs="Times New Roman" w:hint="eastAsia"/>
@@ -299,8 +359,29 @@
           <w:szCs w:val="22"/>
         </w:rPr>
         <w:tab/>
-        <w:t>./TweetsReader</w:t>
-      </w:r>
+      </w:r>
+      <w:proofErr w:type="gramStart"/>
+      <w:r>
+        <w:rPr>
+          <w:rFonts w:ascii="Cambria" w:eastAsia="Times New Roman" w:hAnsi="Cambria" w:cs="Times New Roman" w:hint="eastAsia"/>
+          <w:color w:val="000007"/>
+          <w:sz w:val="22"/>
+          <w:szCs w:val="22"/>
+        </w:rPr>
+        <w:t>./</w:t>
+      </w:r>
+      <w:proofErr w:type="spellStart"/>
+      <w:proofErr w:type="gramEnd"/>
+      <w:r>
+        <w:rPr>
+          <w:rFonts w:ascii="Cambria" w:eastAsia="Times New Roman" w:hAnsi="Cambria" w:cs="Times New Roman" w:hint="eastAsia"/>
+          <w:color w:val="000007"/>
+          <w:sz w:val="22"/>
+          <w:szCs w:val="22"/>
+        </w:rPr>
+        <w:t>TweetsReader</w:t>
+      </w:r>
+      <w:proofErr w:type="spellEnd"/>
       <w:r>
         <w:rPr>
           <w:rFonts w:ascii="Cambria" w:eastAsia="Times New Roman" w:hAnsi="Cambria" w:cs="Times New Roman" w:hint="eastAsia"/>
@@ -384,8 +465,29 @@
           <w:szCs w:val="22"/>
         </w:rPr>
         <w:tab/>
-        <w:t>./WebApplication</w:t>
-      </w:r>
+      </w:r>
+      <w:proofErr w:type="gramStart"/>
+      <w:r>
+        <w:rPr>
+          <w:rFonts w:ascii="Cambria" w:eastAsia="Times New Roman" w:hAnsi="Cambria" w:cs="Times New Roman" w:hint="eastAsia"/>
+          <w:color w:val="000007"/>
+          <w:sz w:val="22"/>
+          <w:szCs w:val="22"/>
+        </w:rPr>
+        <w:t>./</w:t>
+      </w:r>
+      <w:proofErr w:type="spellStart"/>
+      <w:proofErr w:type="gramEnd"/>
+      <w:r>
+        <w:rPr>
+          <w:rFonts w:ascii="Cambria" w:eastAsia="Times New Roman" w:hAnsi="Cambria" w:cs="Times New Roman" w:hint="eastAsia"/>
+          <w:color w:val="000007"/>
+          <w:sz w:val="22"/>
+          <w:szCs w:val="22"/>
+        </w:rPr>
+        <w:t>WebApplication</w:t>
+      </w:r>
+      <w:proofErr w:type="spellEnd"/>
       <w:r>
         <w:rPr>
           <w:rFonts w:ascii="Cambria" w:eastAsia="Times New Roman" w:hAnsi="Cambria" w:cs="Times New Roman" w:hint="eastAsia"/>
@@ -720,7 +822,27 @@
           <w:sz w:val="22"/>
           <w:szCs w:val="22"/>
         </w:rPr>
-        <w:t>configure Boto.</w:t>
+        <w:t xml:space="preserve">configure </w:t>
+      </w:r>
+      <w:proofErr w:type="spellStart"/>
+      <w:r>
+        <w:rPr>
+          <w:rFonts w:ascii="Cambria" w:eastAsia="Times New Roman" w:hAnsi="Cambria" w:cs="Times New Roman" w:hint="eastAsia"/>
+          <w:color w:val="000007"/>
+          <w:sz w:val="22"/>
+          <w:szCs w:val="22"/>
+        </w:rPr>
+        <w:t>Boto</w:t>
+      </w:r>
+      <w:proofErr w:type="spellEnd"/>
+      <w:r>
+        <w:rPr>
+          <w:rFonts w:ascii="Cambria" w:eastAsia="Times New Roman" w:hAnsi="Cambria" w:cs="Times New Roman" w:hint="eastAsia"/>
+          <w:color w:val="000007"/>
+          <w:sz w:val="22"/>
+          <w:szCs w:val="22"/>
+        </w:rPr>
+        <w:t>.</w:t>
       </w:r>
       <w:r>
         <w:rPr>
@@ -846,8 +968,19 @@
           <w:sz w:val="22"/>
           <w:szCs w:val="22"/>
         </w:rPr>
-        <w:t xml:space="preserve"> using Boto</w:t>
-      </w:r>
+        <w:t xml:space="preserve"> using </w:t>
+      </w:r>
+      <w:proofErr w:type="spellStart"/>
+      <w:r>
+        <w:rPr>
+          <w:rFonts w:ascii="Cambria" w:eastAsia="Times New Roman" w:hAnsi="Cambria" w:cs="Times New Roman" w:hint="eastAsia"/>
+          <w:color w:val="000007"/>
+          <w:sz w:val="22"/>
+          <w:szCs w:val="22"/>
+        </w:rPr>
+        <w:t>Boto</w:t>
+      </w:r>
+      <w:proofErr w:type="spellEnd"/>
     </w:p>
     <w:p>
       <w:pPr>
@@ -912,7 +1045,27 @@
           <w:sz w:val="22"/>
           <w:szCs w:val="22"/>
         </w:rPr>
-        <w:t>for Boto i</w:t>
+        <w:t xml:space="preserve">for </w:t>
+      </w:r>
+      <w:proofErr w:type="spellStart"/>
+      <w:r>
+        <w:rPr>
+          <w:rFonts w:ascii="Cambria" w:eastAsia="Times New Roman" w:hAnsi="Cambria" w:cs="Times New Roman" w:hint="eastAsia"/>
+          <w:color w:val="000007"/>
+          <w:sz w:val="22"/>
+          <w:szCs w:val="22"/>
+        </w:rPr>
+        <w:t>Boto</w:t>
+      </w:r>
+      <w:proofErr w:type="spellEnd"/>
+      <w:r>
+        <w:rPr>
+          <w:rFonts w:ascii="Cambria" w:eastAsia="Times New Roman" w:hAnsi="Cambria" w:cs="Times New Roman" w:hint="eastAsia"/>
+          <w:color w:val="000007"/>
+          <w:sz w:val="22"/>
+          <w:szCs w:val="22"/>
+        </w:rPr>
+        <w:t xml:space="preserve"> i</w:t>
       </w:r>
       <w:r>
         <w:rPr>
@@ -1022,6 +1175,7 @@
                 <w:szCs w:val="22"/>
               </w:rPr>
             </w:pPr>
+            <w:proofErr w:type="spellStart"/>
             <w:r>
               <w:rPr>
                 <w:rFonts w:ascii="Cambria" w:eastAsia="Times New Roman" w:hAnsi="Cambria" w:cs="Times New Roman"/>
@@ -1040,6 +1194,7 @@
               </w:rPr>
               <w:t>ccess_key_id</w:t>
             </w:r>
+            <w:proofErr w:type="spellEnd"/>
           </w:p>
         </w:tc>
         <w:tc>
@@ -1094,6 +1249,7 @@
                 <w:szCs w:val="22"/>
               </w:rPr>
             </w:pPr>
+            <w:proofErr w:type="spellStart"/>
             <w:r>
               <w:rPr>
                 <w:rFonts w:ascii="Cambria" w:eastAsia="Times New Roman" w:hAnsi="Cambria" w:cs="Times New Roman" w:hint="eastAsia"/>
@@ -1103,6 +1259,7 @@
               </w:rPr>
               <w:t>Secret_access_key</w:t>
             </w:r>
+            <w:proofErr w:type="spellEnd"/>
           </w:p>
         </w:tc>
         <w:tc>
@@ -1166,6 +1323,7 @@
                 <w:szCs w:val="22"/>
               </w:rPr>
             </w:pPr>
+            <w:proofErr w:type="spellStart"/>
             <w:r>
               <w:rPr>
                 <w:rFonts w:ascii="Cambria" w:eastAsia="Times New Roman" w:hAnsi="Cambria" w:cs="Times New Roman" w:hint="eastAsia"/>
@@ -1175,6 +1333,7 @@
               </w:rPr>
               <w:t>dbNunber</w:t>
             </w:r>
+            <w:proofErr w:type="spellEnd"/>
           </w:p>
         </w:tc>
         <w:tc>
@@ -1220,6 +1379,7 @@
                 <w:szCs w:val="22"/>
               </w:rPr>
             </w:pPr>
+            <w:proofErr w:type="spellStart"/>
             <w:r>
               <w:rPr>
                 <w:rFonts w:ascii="Cambria" w:eastAsia="Times New Roman" w:hAnsi="Cambria" w:cs="Times New Roman" w:hint="eastAsia"/>
@@ -1229,6 +1389,7 @@
               </w:rPr>
               <w:t>dbKey</w:t>
             </w:r>
+            <w:proofErr w:type="spellEnd"/>
           </w:p>
         </w:tc>
         <w:tc>
@@ -1274,6 +1435,7 @@
                 <w:szCs w:val="22"/>
               </w:rPr>
             </w:pPr>
+            <w:proofErr w:type="spellStart"/>
             <w:r>
               <w:rPr>
                 <w:rFonts w:ascii="Cambria" w:eastAsia="Times New Roman" w:hAnsi="Cambria" w:cs="Times New Roman" w:hint="eastAsia"/>
@@ -1283,6 +1445,7 @@
               </w:rPr>
               <w:t>serverKey</w:t>
             </w:r>
+            <w:proofErr w:type="spellEnd"/>
           </w:p>
         </w:tc>
         <w:tc>
@@ -1346,6 +1509,7 @@
                 <w:szCs w:val="22"/>
               </w:rPr>
             </w:pPr>
+            <w:proofErr w:type="spellStart"/>
             <w:r>
               <w:rPr>
                 <w:rFonts w:ascii="Cambria" w:eastAsia="Times New Roman" w:hAnsi="Cambria" w:cs="Times New Roman"/>
@@ -1355,6 +1519,7 @@
               </w:rPr>
               <w:t>dbSecurityGroups</w:t>
             </w:r>
+            <w:proofErr w:type="spellEnd"/>
           </w:p>
         </w:tc>
         <w:tc>
@@ -1418,6 +1583,7 @@
                 <w:szCs w:val="22"/>
               </w:rPr>
             </w:pPr>
+            <w:proofErr w:type="spellStart"/>
             <w:r>
               <w:rPr>
                 <w:rFonts w:ascii="Cambria" w:eastAsia="Times New Roman" w:hAnsi="Cambria" w:cs="Times New Roman"/>
@@ -1428,6 +1594,7 @@
               <w:lastRenderedPageBreak/>
               <w:t>serverSecurityGroups</w:t>
             </w:r>
+            <w:proofErr w:type="spellEnd"/>
           </w:p>
         </w:tc>
         <w:tc>
@@ -1620,7 +1787,29 @@
           <w:sz w:val="22"/>
           <w:szCs w:val="22"/>
         </w:rPr>
-        <w:t xml:space="preserve"> be printed out in the file ansibleinventory.yaml which will be used in the next section.</w:t>
+        <w:t xml:space="preserve"> be printed out in the file </w:t>
+      </w:r>
+      <w:proofErr w:type="spellStart"/>
+      <w:proofErr w:type="gramStart"/>
+      <w:r>
+        <w:rPr>
+          <w:rFonts w:ascii="Cambria" w:eastAsia="Times New Roman" w:hAnsi="Cambria" w:cs="Times New Roman" w:hint="eastAsia"/>
+          <w:color w:val="000007"/>
+          <w:sz w:val="22"/>
+          <w:szCs w:val="22"/>
+        </w:rPr>
+        <w:t>ansibleinventory.yaml</w:t>
+      </w:r>
+      <w:proofErr w:type="spellEnd"/>
+      <w:proofErr w:type="gramEnd"/>
+      <w:r>
+        <w:rPr>
+          <w:rFonts w:ascii="Cambria" w:eastAsia="Times New Roman" w:hAnsi="Cambria" w:cs="Times New Roman" w:hint="eastAsia"/>
+          <w:color w:val="000007"/>
+          <w:sz w:val="22"/>
+          <w:szCs w:val="22"/>
+        </w:rPr>
+        <w:t xml:space="preserve"> which will be used in the next section.</w:t>
       </w:r>
     </w:p>
     <w:p>
@@ -1701,8 +1890,21 @@
           <w:sz w:val="22"/>
           <w:szCs w:val="22"/>
         </w:rPr>
-        <w:t>e user should look into the ansibleinventory.yaml</w:t>
-      </w:r>
+        <w:t xml:space="preserve">e user should look into the </w:t>
+      </w:r>
+      <w:proofErr w:type="spellStart"/>
+      <w:proofErr w:type="gramStart"/>
+      <w:r>
+        <w:rPr>
+          <w:rFonts w:ascii="Cambria" w:eastAsia="Times New Roman" w:hAnsi="Cambria" w:cs="Times New Roman" w:hint="eastAsia"/>
+          <w:color w:val="000007"/>
+          <w:sz w:val="22"/>
+          <w:szCs w:val="22"/>
+        </w:rPr>
+        <w:t>ansibleinventory.yaml</w:t>
+      </w:r>
+      <w:proofErr w:type="spellEnd"/>
+      <w:proofErr w:type="gramEnd"/>
       <w:r>
         <w:rPr>
           <w:rFonts w:ascii="Cambria" w:eastAsia="Times New Roman" w:hAnsi="Cambria" w:cs="Times New Roman" w:hint="eastAsia"/>
@@ -1982,6 +2184,7 @@
         </w:rPr>
         <w:t xml:space="preserve">roup </w:t>
       </w:r>
+      <w:proofErr w:type="spellStart"/>
       <w:r>
         <w:rPr>
           <w:rFonts w:ascii="Cambria" w:eastAsia="Times New Roman" w:hAnsi="Cambria" w:cs="Times New Roman"/>
@@ -1991,6 +2194,7 @@
         </w:rPr>
         <w:t>searchTopic</w:t>
       </w:r>
+      <w:proofErr w:type="spellEnd"/>
       <w:r>
         <w:rPr>
           <w:rFonts w:ascii="Cambria" w:eastAsia="Times New Roman" w:hAnsi="Cambria" w:cs="Times New Roman" w:hint="eastAsia"/>
@@ -2180,6 +2384,7 @@
           <w:szCs w:val="22"/>
         </w:rPr>
       </w:pPr>
+      <w:proofErr w:type="spellStart"/>
       <w:r>
         <w:rPr>
           <w:rFonts w:ascii="Cambria" w:eastAsia="Times New Roman" w:hAnsi="Cambria" w:cs="Times New Roman"/>
@@ -2188,8 +2393,9 @@
           <w:sz w:val="22"/>
           <w:szCs w:val="22"/>
         </w:rPr>
-        <w:t xml:space="preserve">ansible-playbook </w:t>
-      </w:r>
+        <w:t>ansible</w:t>
+      </w:r>
+      <w:proofErr w:type="spellEnd"/>
       <w:r>
         <w:rPr>
           <w:rFonts w:ascii="Cambria" w:eastAsia="Times New Roman" w:hAnsi="Cambria" w:cs="Times New Roman"/>
@@ -2198,6 +2404,18 @@
           <w:sz w:val="22"/>
           <w:szCs w:val="22"/>
         </w:rPr>
+        <w:t xml:space="preserve">-playbook </w:t>
+      </w:r>
+      <w:proofErr w:type="spellStart"/>
+      <w:proofErr w:type="gramStart"/>
+      <w:r>
+        <w:rPr>
+          <w:rFonts w:ascii="Cambria" w:eastAsia="Times New Roman" w:hAnsi="Cambria" w:cs="Times New Roman"/>
+          <w:i/>
+          <w:color w:val="000007"/>
+          <w:sz w:val="22"/>
+          <w:szCs w:val="22"/>
+        </w:rPr>
         <w:t>InstallCouchdb</w:t>
       </w:r>
       <w:r>
@@ -2208,16 +2426,72 @@
           <w:sz w:val="22"/>
           <w:szCs w:val="22"/>
         </w:rPr>
-        <w:t xml:space="preserve">.yml  -i ansibleinventory.yaml --private-key </w:t>
-      </w:r>
-      <w:r>
-        <w:rPr>
-          <w:rFonts w:ascii="Cambria" w:eastAsia="Times New Roman" w:hAnsi="Cambria" w:cs="Times New Roman" w:hint="eastAsia"/>
+        <w:t>.yml</w:t>
+      </w:r>
+      <w:proofErr w:type="spellEnd"/>
+      <w:r>
+        <w:rPr>
+          <w:rFonts w:ascii="Cambria" w:eastAsia="Times New Roman" w:hAnsi="Cambria" w:cs="Times New Roman"/>
           <w:i/>
           <w:color w:val="000007"/>
           <w:sz w:val="22"/>
           <w:szCs w:val="22"/>
         </w:rPr>
+        <w:t xml:space="preserve">  -</w:t>
+      </w:r>
+      <w:proofErr w:type="spellStart"/>
+      <w:proofErr w:type="gramEnd"/>
+      <w:r>
+        <w:rPr>
+          <w:rFonts w:ascii="Cambria" w:eastAsia="Times New Roman" w:hAnsi="Cambria" w:cs="Times New Roman"/>
+          <w:i/>
+          <w:color w:val="000007"/>
+          <w:sz w:val="22"/>
+          <w:szCs w:val="22"/>
+        </w:rPr>
+        <w:t>i</w:t>
+      </w:r>
+      <w:proofErr w:type="spellEnd"/>
+      <w:r>
+        <w:rPr>
+          <w:rFonts w:ascii="Cambria" w:eastAsia="Times New Roman" w:hAnsi="Cambria" w:cs="Times New Roman"/>
+          <w:i/>
+          <w:color w:val="000007"/>
+          <w:sz w:val="22"/>
+          <w:szCs w:val="22"/>
+        </w:rPr>
+        <w:t xml:space="preserve"> </w:t>
+      </w:r>
+      <w:proofErr w:type="spellStart"/>
+      <w:r>
+        <w:rPr>
+          <w:rFonts w:ascii="Cambria" w:eastAsia="Times New Roman" w:hAnsi="Cambria" w:cs="Times New Roman"/>
+          <w:i/>
+          <w:color w:val="000007"/>
+          <w:sz w:val="22"/>
+          <w:szCs w:val="22"/>
+        </w:rPr>
+        <w:t>ansibleinventory.yaml</w:t>
+      </w:r>
+      <w:proofErr w:type="spellEnd"/>
+      <w:r>
+        <w:rPr>
+          <w:rFonts w:ascii="Cambria" w:eastAsia="Times New Roman" w:hAnsi="Cambria" w:cs="Times New Roman"/>
+          <w:i/>
+          <w:color w:val="000007"/>
+          <w:sz w:val="22"/>
+          <w:szCs w:val="22"/>
+        </w:rPr>
+        <w:t xml:space="preserve"> --private-key </w:t>
+      </w:r>
+      <w:r>
+        <w:rPr>
+          <w:rFonts w:ascii="Cambria" w:eastAsia="Times New Roman" w:hAnsi="Cambria" w:cs="Times New Roman" w:hint="eastAsia"/>
+          <w:i/>
+          <w:color w:val="000007"/>
+          <w:sz w:val="22"/>
+          <w:szCs w:val="22"/>
+        </w:rPr>
         <w:t>YOUR_PRIVATE_KEY</w:t>
       </w:r>
     </w:p>
@@ -2269,17 +2543,57 @@
           <w:sz w:val="22"/>
           <w:szCs w:val="22"/>
         </w:rPr>
-        <w:t xml:space="preserve"> InstallCouchdb.yml, CouchDB and other dependencies or packages such as git will be installed on the instances</w:t>
-      </w:r>
-      <w:r>
-        <w:rPr>
-          <w:rFonts w:ascii="Cambria" w:eastAsia="Times New Roman" w:hAnsi="Cambria" w:cs="Times New Roman" w:hint="eastAsia"/>
-          <w:color w:val="000007"/>
-          <w:sz w:val="22"/>
-          <w:szCs w:val="22"/>
-        </w:rPr>
         <w:t xml:space="preserve"> </w:t>
       </w:r>
+      <w:proofErr w:type="spellStart"/>
+      <w:r>
+        <w:rPr>
+          <w:rFonts w:ascii="Cambria" w:eastAsia="Times New Roman" w:hAnsi="Cambria" w:cs="Times New Roman" w:hint="eastAsia"/>
+          <w:color w:val="000007"/>
+          <w:sz w:val="22"/>
+          <w:szCs w:val="22"/>
+        </w:rPr>
+        <w:t>InstallCouchdb.yml</w:t>
+      </w:r>
+      <w:proofErr w:type="spellEnd"/>
+      <w:r>
+        <w:rPr>
+          <w:rFonts w:ascii="Cambria" w:eastAsia="Times New Roman" w:hAnsi="Cambria" w:cs="Times New Roman" w:hint="eastAsia"/>
+          <w:color w:val="000007"/>
+          <w:sz w:val="22"/>
+          <w:szCs w:val="22"/>
+        </w:rPr>
+        <w:t xml:space="preserve">, </w:t>
+      </w:r>
+      <w:proofErr w:type="spellStart"/>
+      <w:r>
+        <w:rPr>
+          <w:rFonts w:ascii="Cambria" w:eastAsia="Times New Roman" w:hAnsi="Cambria" w:cs="Times New Roman" w:hint="eastAsia"/>
+          <w:color w:val="000007"/>
+          <w:sz w:val="22"/>
+          <w:szCs w:val="22"/>
+        </w:rPr>
+        <w:t>CouchDB</w:t>
+      </w:r>
+      <w:proofErr w:type="spellEnd"/>
+      <w:r>
+        <w:rPr>
+          <w:rFonts w:ascii="Cambria" w:eastAsia="Times New Roman" w:hAnsi="Cambria" w:cs="Times New Roman" w:hint="eastAsia"/>
+          <w:color w:val="000007"/>
+          <w:sz w:val="22"/>
+          <w:szCs w:val="22"/>
+        </w:rPr>
+        <w:t xml:space="preserve"> and other dependencies or packages such as git will be installed on the instances</w:t>
+      </w:r>
+      <w:r>
+        <w:rPr>
+          <w:rFonts w:ascii="Cambria" w:eastAsia="Times New Roman" w:hAnsi="Cambria" w:cs="Times New Roman" w:hint="eastAsia"/>
+          <w:color w:val="000007"/>
+          <w:sz w:val="22"/>
+          <w:szCs w:val="22"/>
+        </w:rPr>
+        <w:t xml:space="preserve"> </w:t>
+      </w:r>
       <w:r>
         <w:rPr>
           <w:rFonts w:ascii="Cambria" w:eastAsia="Times New Roman" w:hAnsi="Cambria" w:cs="Times New Roman"/>
@@ -2307,6 +2621,7 @@
         </w:rPr>
         <w:t>group “</w:t>
       </w:r>
+      <w:proofErr w:type="spellStart"/>
       <w:r>
         <w:rPr>
           <w:rFonts w:ascii="Cambria" w:eastAsia="Times New Roman" w:hAnsi="Cambria" w:cs="Times New Roman" w:hint="eastAsia"/>
@@ -2316,6 +2631,7 @@
         </w:rPr>
         <w:t>dbs</w:t>
       </w:r>
+      <w:proofErr w:type="spellEnd"/>
       <w:r>
         <w:rPr>
           <w:rFonts w:ascii="Cambria" w:eastAsia="Times New Roman" w:hAnsi="Cambria" w:cs="Times New Roman"/>
@@ -2395,7 +2711,47 @@
           <w:sz w:val="22"/>
           <w:szCs w:val="22"/>
         </w:rPr>
-        <w:t xml:space="preserve"> CouchDB shoud be done to be ready for clustering. </w:t>
+        <w:t xml:space="preserve"> </w:t>
+      </w:r>
+      <w:proofErr w:type="spellStart"/>
+      <w:r>
+        <w:rPr>
+          <w:rFonts w:ascii="Cambria" w:eastAsia="Times New Roman" w:hAnsi="Cambria" w:cs="Times New Roman" w:hint="eastAsia"/>
+          <w:color w:val="000007"/>
+          <w:sz w:val="22"/>
+          <w:szCs w:val="22"/>
+        </w:rPr>
+        <w:t>CouchDB</w:t>
+      </w:r>
+      <w:proofErr w:type="spellEnd"/>
+      <w:r>
+        <w:rPr>
+          <w:rFonts w:ascii="Cambria" w:eastAsia="Times New Roman" w:hAnsi="Cambria" w:cs="Times New Roman" w:hint="eastAsia"/>
+          <w:color w:val="000007"/>
+          <w:sz w:val="22"/>
+          <w:szCs w:val="22"/>
+        </w:rPr>
+        <w:t xml:space="preserve"> </w:t>
+      </w:r>
+      <w:proofErr w:type="spellStart"/>
+      <w:r>
+        <w:rPr>
+          <w:rFonts w:ascii="Cambria" w:eastAsia="Times New Roman" w:hAnsi="Cambria" w:cs="Times New Roman" w:hint="eastAsia"/>
+          <w:color w:val="000007"/>
+          <w:sz w:val="22"/>
+          <w:szCs w:val="22"/>
+        </w:rPr>
+        <w:t>shoud</w:t>
+      </w:r>
+      <w:proofErr w:type="spellEnd"/>
+      <w:r>
+        <w:rPr>
+          <w:rFonts w:ascii="Cambria" w:eastAsia="Times New Roman" w:hAnsi="Cambria" w:cs="Times New Roman" w:hint="eastAsia"/>
+          <w:color w:val="000007"/>
+          <w:sz w:val="22"/>
+          <w:szCs w:val="22"/>
+        </w:rPr>
+        <w:t xml:space="preserve"> be done to be ready for clustering. </w:t>
       </w:r>
       <w:r>
         <w:rPr>
@@ -2581,7 +2937,47 @@
           <w:sz w:val="22"/>
           <w:szCs w:val="22"/>
         </w:rPr>
-        <w:t xml:space="preserve"> CouchDB should be returned indicating that the CouchDB is installed correctly. </w:t>
+        <w:t xml:space="preserve"> </w:t>
+      </w:r>
+      <w:proofErr w:type="spellStart"/>
+      <w:r>
+        <w:rPr>
+          <w:rFonts w:ascii="Cambria" w:eastAsia="Times New Roman" w:hAnsi="Cambria" w:cs="Times New Roman" w:hint="eastAsia"/>
+          <w:color w:val="000007"/>
+          <w:sz w:val="22"/>
+          <w:szCs w:val="22"/>
+        </w:rPr>
+        <w:t>CouchDB</w:t>
+      </w:r>
+      <w:proofErr w:type="spellEnd"/>
+      <w:r>
+        <w:rPr>
+          <w:rFonts w:ascii="Cambria" w:eastAsia="Times New Roman" w:hAnsi="Cambria" w:cs="Times New Roman" w:hint="eastAsia"/>
+          <w:color w:val="000007"/>
+          <w:sz w:val="22"/>
+          <w:szCs w:val="22"/>
+        </w:rPr>
+        <w:t xml:space="preserve"> should be returned indicating that the </w:t>
+      </w:r>
+      <w:proofErr w:type="spellStart"/>
+      <w:r>
+        <w:rPr>
+          <w:rFonts w:ascii="Cambria" w:eastAsia="Times New Roman" w:hAnsi="Cambria" w:cs="Times New Roman" w:hint="eastAsia"/>
+          <w:color w:val="000007"/>
+          <w:sz w:val="22"/>
+          <w:szCs w:val="22"/>
+        </w:rPr>
+        <w:t>CouchDB</w:t>
+      </w:r>
+      <w:proofErr w:type="spellEnd"/>
+      <w:r>
+        <w:rPr>
+          <w:rFonts w:ascii="Cambria" w:eastAsia="Times New Roman" w:hAnsi="Cambria" w:cs="Times New Roman" w:hint="eastAsia"/>
+          <w:color w:val="000007"/>
+          <w:sz w:val="22"/>
+          <w:szCs w:val="22"/>
+        </w:rPr>
+        <w:t xml:space="preserve"> is installed correctly. </w:t>
       </w:r>
     </w:p>
     <w:p>
@@ -2611,7 +3007,27 @@
           <w:sz w:val="22"/>
           <w:szCs w:val="22"/>
         </w:rPr>
-        <w:t>for CouchDB. Run the command:</w:t>
+        <w:t xml:space="preserve">for </w:t>
+      </w:r>
+      <w:proofErr w:type="spellStart"/>
+      <w:r>
+        <w:rPr>
+          <w:rFonts w:ascii="Cambria" w:eastAsia="Times New Roman" w:hAnsi="Cambria" w:cs="Times New Roman" w:hint="eastAsia"/>
+          <w:color w:val="000007"/>
+          <w:sz w:val="22"/>
+          <w:szCs w:val="22"/>
+        </w:rPr>
+        <w:t>CouchDB</w:t>
+      </w:r>
+      <w:proofErr w:type="spellEnd"/>
+      <w:r>
+        <w:rPr>
+          <w:rFonts w:ascii="Cambria" w:eastAsia="Times New Roman" w:hAnsi="Cambria" w:cs="Times New Roman" w:hint="eastAsia"/>
+          <w:color w:val="000007"/>
+          <w:sz w:val="22"/>
+          <w:szCs w:val="22"/>
+        </w:rPr>
+        <w:t>. Run the command:</w:t>
       </w:r>
     </w:p>
     <w:p>
@@ -2639,6 +3055,7 @@
           <w:szCs w:val="22"/>
         </w:rPr>
       </w:pPr>
+      <w:proofErr w:type="spellStart"/>
       <w:r>
         <w:rPr>
           <w:rFonts w:ascii="Cambria" w:eastAsia="Times New Roman" w:hAnsi="Cambria" w:cs="Times New Roman"/>
@@ -2647,16 +3064,29 @@
           <w:sz w:val="22"/>
           <w:szCs w:val="22"/>
         </w:rPr>
-        <w:t xml:space="preserve">ansible-playbook </w:t>
-      </w:r>
-      <w:r>
-        <w:rPr>
-          <w:rFonts w:ascii="Cambria" w:eastAsia="Times New Roman" w:hAnsi="Cambria" w:cs="Times New Roman" w:hint="eastAsia"/>
+        <w:t>ansible</w:t>
+      </w:r>
+      <w:proofErr w:type="spellEnd"/>
+      <w:r>
+        <w:rPr>
+          <w:rFonts w:ascii="Cambria" w:eastAsia="Times New Roman" w:hAnsi="Cambria" w:cs="Times New Roman"/>
           <w:i/>
           <w:color w:val="000007"/>
           <w:sz w:val="22"/>
           <w:szCs w:val="22"/>
         </w:rPr>
+        <w:t xml:space="preserve">-playbook </w:t>
+      </w:r>
+      <w:proofErr w:type="spellStart"/>
+      <w:proofErr w:type="gramStart"/>
+      <w:r>
+        <w:rPr>
+          <w:rFonts w:ascii="Cambria" w:eastAsia="Times New Roman" w:hAnsi="Cambria" w:cs="Times New Roman" w:hint="eastAsia"/>
+          <w:i/>
+          <w:color w:val="000007"/>
+          <w:sz w:val="22"/>
+          <w:szCs w:val="22"/>
+        </w:rPr>
         <w:t>FormCluster</w:t>
       </w:r>
       <w:r>
@@ -2667,16 +3097,72 @@
           <w:sz w:val="22"/>
           <w:szCs w:val="22"/>
         </w:rPr>
-        <w:t xml:space="preserve">.yml  -i ansibleinventory.yaml --private-key </w:t>
-      </w:r>
-      <w:r>
-        <w:rPr>
-          <w:rFonts w:ascii="Cambria" w:eastAsia="Times New Roman" w:hAnsi="Cambria" w:cs="Times New Roman" w:hint="eastAsia"/>
+        <w:t>.yml</w:t>
+      </w:r>
+      <w:proofErr w:type="spellEnd"/>
+      <w:r>
+        <w:rPr>
+          <w:rFonts w:ascii="Cambria" w:eastAsia="Times New Roman" w:hAnsi="Cambria" w:cs="Times New Roman"/>
           <w:i/>
           <w:color w:val="000007"/>
           <w:sz w:val="22"/>
           <w:szCs w:val="22"/>
         </w:rPr>
+        <w:t xml:space="preserve">  -</w:t>
+      </w:r>
+      <w:proofErr w:type="spellStart"/>
+      <w:proofErr w:type="gramEnd"/>
+      <w:r>
+        <w:rPr>
+          <w:rFonts w:ascii="Cambria" w:eastAsia="Times New Roman" w:hAnsi="Cambria" w:cs="Times New Roman"/>
+          <w:i/>
+          <w:color w:val="000007"/>
+          <w:sz w:val="22"/>
+          <w:szCs w:val="22"/>
+        </w:rPr>
+        <w:t>i</w:t>
+      </w:r>
+      <w:proofErr w:type="spellEnd"/>
+      <w:r>
+        <w:rPr>
+          <w:rFonts w:ascii="Cambria" w:eastAsia="Times New Roman" w:hAnsi="Cambria" w:cs="Times New Roman"/>
+          <w:i/>
+          <w:color w:val="000007"/>
+          <w:sz w:val="22"/>
+          <w:szCs w:val="22"/>
+        </w:rPr>
+        <w:t xml:space="preserve"> </w:t>
+      </w:r>
+      <w:proofErr w:type="spellStart"/>
+      <w:r>
+        <w:rPr>
+          <w:rFonts w:ascii="Cambria" w:eastAsia="Times New Roman" w:hAnsi="Cambria" w:cs="Times New Roman"/>
+          <w:i/>
+          <w:color w:val="000007"/>
+          <w:sz w:val="22"/>
+          <w:szCs w:val="22"/>
+        </w:rPr>
+        <w:t>ansibleinventory.yaml</w:t>
+      </w:r>
+      <w:proofErr w:type="spellEnd"/>
+      <w:r>
+        <w:rPr>
+          <w:rFonts w:ascii="Cambria" w:eastAsia="Times New Roman" w:hAnsi="Cambria" w:cs="Times New Roman"/>
+          <w:i/>
+          <w:color w:val="000007"/>
+          <w:sz w:val="22"/>
+          <w:szCs w:val="22"/>
+        </w:rPr>
+        <w:t xml:space="preserve"> --private-key </w:t>
+      </w:r>
+      <w:r>
+        <w:rPr>
+          <w:rFonts w:ascii="Cambria" w:eastAsia="Times New Roman" w:hAnsi="Cambria" w:cs="Times New Roman" w:hint="eastAsia"/>
+          <w:i/>
+          <w:color w:val="000007"/>
+          <w:sz w:val="22"/>
+          <w:szCs w:val="22"/>
+        </w:rPr>
         <w:t>YOUR_PRIVATE_KEY</w:t>
       </w:r>
     </w:p>
@@ -2710,7 +3196,27 @@
           <w:sz w:val="22"/>
           <w:szCs w:val="22"/>
         </w:rPr>
-        <w:t xml:space="preserve">In the FormCluster.yml, a cluster </w:t>
+        <w:t xml:space="preserve">In the </w:t>
+      </w:r>
+      <w:proofErr w:type="spellStart"/>
+      <w:r>
+        <w:rPr>
+          <w:rFonts w:ascii="Cambria" w:eastAsia="Times New Roman" w:hAnsi="Cambria" w:cs="Times New Roman" w:hint="eastAsia"/>
+          <w:color w:val="000007"/>
+          <w:sz w:val="22"/>
+          <w:szCs w:val="22"/>
+        </w:rPr>
+        <w:t>FormCluster.yml</w:t>
+      </w:r>
+      <w:proofErr w:type="spellEnd"/>
+      <w:r>
+        <w:rPr>
+          <w:rFonts w:ascii="Cambria" w:eastAsia="Times New Roman" w:hAnsi="Cambria" w:cs="Times New Roman" w:hint="eastAsia"/>
+          <w:color w:val="000007"/>
+          <w:sz w:val="22"/>
+          <w:szCs w:val="22"/>
+        </w:rPr>
+        <w:t xml:space="preserve">, a cluster </w:t>
       </w:r>
       <w:r>
         <w:rPr>
@@ -2739,6 +3245,7 @@
         </w:rPr>
         <w:t>in the inventory group “</w:t>
       </w:r>
+      <w:proofErr w:type="spellStart"/>
       <w:r>
         <w:rPr>
           <w:rFonts w:ascii="Cambria" w:eastAsia="Times New Roman" w:hAnsi="Cambria" w:cs="Times New Roman" w:hint="eastAsia"/>
@@ -2748,6 +3255,7 @@
         </w:rPr>
         <w:t>dbs</w:t>
       </w:r>
+      <w:proofErr w:type="spellEnd"/>
       <w:r>
         <w:rPr>
           <w:rFonts w:ascii="Cambria" w:eastAsia="Times New Roman" w:hAnsi="Cambria" w:cs="Times New Roman"/>
@@ -2800,8 +3308,157 @@
           <w:sz w:val="22"/>
           <w:szCs w:val="22"/>
         </w:rPr>
-        <w:t xml:space="preserve"> will be builed.</w:t>
-      </w:r>
+        <w:t xml:space="preserve"> will be </w:t>
+      </w:r>
+      <w:proofErr w:type="spellStart"/>
+      <w:r>
+        <w:rPr>
+          <w:rFonts w:ascii="Cambria" w:eastAsia="Times New Roman" w:hAnsi="Cambria" w:cs="Times New Roman" w:hint="eastAsia"/>
+          <w:color w:val="000007"/>
+          <w:sz w:val="22"/>
+          <w:szCs w:val="22"/>
+        </w:rPr>
+        <w:t>builed</w:t>
+      </w:r>
+      <w:proofErr w:type="spellEnd"/>
+      <w:r>
+        <w:rPr>
+          <w:rFonts w:ascii="Cambria" w:eastAsia="Times New Roman" w:hAnsi="Cambria" w:cs="Times New Roman" w:hint="eastAsia"/>
+          <w:color w:val="000007"/>
+          <w:sz w:val="22"/>
+          <w:szCs w:val="22"/>
+        </w:rPr>
+        <w:t>.</w:t>
+      </w:r>
+      <w:r>
+        <w:rPr>
+          <w:rFonts w:ascii="Cambria" w:eastAsia="Times New Roman" w:hAnsi="Cambria" w:cs="Times New Roman" w:hint="eastAsia"/>
+          <w:color w:val="000007"/>
+          <w:sz w:val="22"/>
+          <w:szCs w:val="22"/>
+        </w:rPr>
+        <w:t xml:space="preserve"> </w:t>
+      </w:r>
+    </w:p>
+    <w:p>
+      <w:pPr>
+        <w:spacing w:line="360" w:lineRule="auto"/>
+        <w:textAlignment w:val="center"/>
+        <w:rPr>
+          <w:rFonts w:ascii="Cambria" w:eastAsia="Times New Roman" w:hAnsi="Cambria" w:cs="Times New Roman"/>
+          <w:color w:val="000007"/>
+          <w:sz w:val="22"/>
+          <w:szCs w:val="22"/>
+        </w:rPr>
+      </w:pPr>
+      <w:r>
+        <w:rPr>
+          <w:rFonts w:ascii="Cambria" w:eastAsia="Times New Roman" w:hAnsi="Cambria" w:cs="Times New Roman" w:hint="eastAsia"/>
+          <w:color w:val="000007"/>
+          <w:sz w:val="22"/>
+          <w:szCs w:val="22"/>
+        </w:rPr>
+        <w:t xml:space="preserve"> It is</w:t>
+      </w:r>
+      <w:r>
+        <w:rPr>
+          <w:rFonts w:ascii="Cambria" w:eastAsia="Times New Roman" w:hAnsi="Cambria" w:cs="Times New Roman" w:hint="eastAsia"/>
+          <w:color w:val="000007"/>
+          <w:sz w:val="22"/>
+          <w:szCs w:val="22"/>
+        </w:rPr>
+        <w:t xml:space="preserve"> also</w:t>
+      </w:r>
+      <w:r>
+        <w:rPr>
+          <w:rFonts w:ascii="Cambria" w:eastAsia="Times New Roman" w:hAnsi="Cambria" w:cs="Times New Roman" w:hint="eastAsia"/>
+          <w:color w:val="000007"/>
+          <w:sz w:val="22"/>
+          <w:szCs w:val="22"/>
+        </w:rPr>
+        <w:t xml:space="preserve"> important to mention that in the file </w:t>
+      </w:r>
+      <w:proofErr w:type="spellStart"/>
+      <w:r>
+        <w:rPr>
+          <w:rFonts w:ascii="Cambria" w:eastAsia="Times New Roman" w:hAnsi="Cambria" w:cs="Times New Roman" w:hint="eastAsia"/>
+          <w:color w:val="000007"/>
+          <w:sz w:val="22"/>
+          <w:szCs w:val="22"/>
+        </w:rPr>
+        <w:t>FormCluster.yml</w:t>
+      </w:r>
+      <w:proofErr w:type="spellEnd"/>
+      <w:r>
+        <w:rPr>
+          <w:rFonts w:ascii="Cambria" w:eastAsia="Times New Roman" w:hAnsi="Cambria" w:cs="Times New Roman" w:hint="eastAsia"/>
+          <w:color w:val="000007"/>
+          <w:sz w:val="22"/>
+          <w:szCs w:val="22"/>
+        </w:rPr>
+        <w:t xml:space="preserve">, a reverse proxy server will be set up to redirect requests from port 80 which are html requests to the port 3000 which is </w:t>
+      </w:r>
+      <w:r>
+        <w:rPr>
+          <w:rFonts w:ascii="Cambria" w:eastAsia="Times New Roman" w:hAnsi="Cambria" w:cs="Times New Roman"/>
+          <w:color w:val="000007"/>
+          <w:sz w:val="22"/>
+          <w:szCs w:val="22"/>
+        </w:rPr>
+        <w:t>the</w:t>
+      </w:r>
+      <w:r>
+        <w:rPr>
+          <w:rFonts w:ascii="Cambria" w:eastAsia="Times New Roman" w:hAnsi="Cambria" w:cs="Times New Roman" w:hint="eastAsia"/>
+          <w:color w:val="000007"/>
+          <w:sz w:val="22"/>
+          <w:szCs w:val="22"/>
+        </w:rPr>
+        <w:t xml:space="preserve"> port node </w:t>
+      </w:r>
+      <w:proofErr w:type="spellStart"/>
+      <w:r>
+        <w:rPr>
+          <w:rFonts w:ascii="Cambria" w:eastAsia="Times New Roman" w:hAnsi="Cambria" w:cs="Times New Roman" w:hint="eastAsia"/>
+          <w:color w:val="000007"/>
+          <w:sz w:val="22"/>
+          <w:szCs w:val="22"/>
+        </w:rPr>
+        <w:t>js</w:t>
+      </w:r>
+      <w:proofErr w:type="spellEnd"/>
+      <w:r>
+        <w:rPr>
+          <w:rFonts w:ascii="Cambria" w:eastAsia="Times New Roman" w:hAnsi="Cambria" w:cs="Times New Roman" w:hint="eastAsia"/>
+          <w:color w:val="000007"/>
+          <w:sz w:val="22"/>
+          <w:szCs w:val="22"/>
+        </w:rPr>
+        <w:t xml:space="preserve"> running on. By doing so, the</w:t>
+      </w:r>
+      <w:bookmarkStart w:id="0" w:name="_GoBack"/>
+      <w:bookmarkEnd w:id="0"/>
+      <w:r>
+        <w:rPr>
+          <w:rFonts w:ascii="Cambria" w:eastAsia="Times New Roman" w:hAnsi="Cambria" w:cs="Times New Roman" w:hint="eastAsia"/>
+          <w:color w:val="000007"/>
+          <w:sz w:val="22"/>
+          <w:szCs w:val="22"/>
+        </w:rPr>
+        <w:t xml:space="preserve"> user will be able to access the web application just using the IP address without the port number.</w:t>
+      </w:r>
+    </w:p>
+    <w:p>
+      <w:pPr>
+        <w:spacing w:line="360" w:lineRule="auto"/>
+        <w:textAlignment w:val="center"/>
+        <w:rPr>
+          <w:rFonts w:ascii="Cambria" w:eastAsia="Times New Roman" w:hAnsi="Cambria" w:cs="Times New Roman"/>
+          <w:color w:val="000007"/>
+          <w:sz w:val="22"/>
+          <w:szCs w:val="22"/>
+        </w:rPr>
+      </w:pPr>
     </w:p>
     <w:p>
       <w:pPr>
@@ -3184,6 +3841,7 @@
           <w:szCs w:val="22"/>
         </w:rPr>
       </w:pPr>
+      <w:proofErr w:type="spellStart"/>
       <w:r>
         <w:rPr>
           <w:rFonts w:ascii="Cambria" w:eastAsia="Times New Roman" w:hAnsi="Cambria" w:cs="Times New Roman"/>
@@ -3193,6 +3851,7 @@
         </w:rPr>
         <w:t>RepublishTStream.yml</w:t>
       </w:r>
+      <w:proofErr w:type="spellEnd"/>
       <w:r>
         <w:rPr>
           <w:rFonts w:ascii="Cambria" w:eastAsia="Times New Roman" w:hAnsi="Cambria" w:cs="Times New Roman" w:hint="eastAsia"/>
@@ -3268,6 +3927,7 @@
           <w:szCs w:val="22"/>
         </w:rPr>
       </w:pPr>
+      <w:proofErr w:type="spellStart"/>
       <w:r>
         <w:rPr>
           <w:rFonts w:ascii="Cambria" w:eastAsia="Times New Roman" w:hAnsi="Cambria" w:cs="Times New Roman"/>
@@ -3277,6 +3937,7 @@
         </w:rPr>
         <w:t>RepublishTSearch.yml</w:t>
       </w:r>
+      <w:proofErr w:type="spellEnd"/>
       <w:r>
         <w:rPr>
           <w:rFonts w:ascii="Cambria" w:eastAsia="Times New Roman" w:hAnsi="Cambria" w:cs="Times New Roman" w:hint="eastAsia"/>
@@ -3415,6 +4076,7 @@
           <w:szCs w:val="22"/>
         </w:rPr>
       </w:pPr>
+      <w:proofErr w:type="spellStart"/>
       <w:r>
         <w:rPr>
           <w:rFonts w:ascii="Cambria" w:eastAsia="Times New Roman" w:hAnsi="Cambria" w:cs="Times New Roman"/>
@@ -3424,6 +4086,7 @@
         </w:rPr>
         <w:t>RepublishTSearchTrump.yml</w:t>
       </w:r>
+      <w:proofErr w:type="spellEnd"/>
       <w:r>
         <w:rPr>
           <w:rFonts w:ascii="Cambria" w:eastAsia="Times New Roman" w:hAnsi="Cambria" w:cs="Times New Roman" w:hint="eastAsia"/>
@@ -3440,7 +4103,27 @@
           <w:sz w:val="22"/>
           <w:szCs w:val="22"/>
         </w:rPr>
-        <w:t>“searchTopic”</w:t>
+        <w:t>“</w:t>
+      </w:r>
+      <w:proofErr w:type="spellStart"/>
+      <w:r>
+        <w:rPr>
+          <w:rFonts w:ascii="Cambria" w:eastAsia="Times New Roman" w:hAnsi="Cambria" w:cs="Times New Roman"/>
+          <w:color w:val="000007"/>
+          <w:sz w:val="22"/>
+          <w:szCs w:val="22"/>
+        </w:rPr>
+        <w:t>searchTopic</w:t>
+      </w:r>
+      <w:proofErr w:type="spellEnd"/>
+      <w:r>
+        <w:rPr>
+          <w:rFonts w:ascii="Cambria" w:eastAsia="Times New Roman" w:hAnsi="Cambria" w:cs="Times New Roman"/>
+          <w:color w:val="000007"/>
+          <w:sz w:val="22"/>
+          <w:szCs w:val="22"/>
+        </w:rPr>
+        <w:t>”</w:t>
       </w:r>
       <w:r>
         <w:rPr>
@@ -3463,6 +4146,7 @@
           <w:szCs w:val="22"/>
         </w:rPr>
       </w:pPr>
+      <w:proofErr w:type="spellStart"/>
       <w:r>
         <w:rPr>
           <w:rFonts w:ascii="Cambria" w:eastAsia="Times New Roman" w:hAnsi="Cambria" w:cs="Times New Roman"/>
@@ -3472,6 +4156,7 @@
         </w:rPr>
         <w:t>RepublishAnalyse.yml</w:t>
       </w:r>
+      <w:proofErr w:type="spellEnd"/>
       <w:r>
         <w:rPr>
           <w:rFonts w:ascii="Cambria" w:eastAsia="Times New Roman" w:hAnsi="Cambria" w:cs="Times New Roman" w:hint="eastAsia"/>
@@ -3547,6 +4232,7 @@
           <w:szCs w:val="22"/>
         </w:rPr>
       </w:pPr>
+      <w:proofErr w:type="spellStart"/>
       <w:r>
         <w:rPr>
           <w:rFonts w:ascii="Cambria" w:eastAsia="Times New Roman" w:hAnsi="Cambria" w:cs="Times New Roman"/>
@@ -3574,6 +4260,7 @@
         </w:rPr>
         <w:t>.yml</w:t>
       </w:r>
+      <w:proofErr w:type="spellEnd"/>
       <w:r>
         <w:rPr>
           <w:rFonts w:ascii="Cambria" w:eastAsia="Times New Roman" w:hAnsi="Cambria" w:cs="Times New Roman" w:hint="eastAsia"/>
@@ -3618,102 +4305,6 @@
           <w:szCs w:val="22"/>
         </w:rPr>
         <w:t>.</w:t>
-      </w:r>
-    </w:p>
-    <w:p>
-      <w:pPr>
-        <w:spacing w:line="360" w:lineRule="auto"/>
-        <w:textAlignment w:val="center"/>
-        <w:rPr>
-          <w:rFonts w:ascii="Cambria" w:eastAsia="Times New Roman" w:hAnsi="Cambria" w:cs="Times New Roman"/>
-          <w:color w:val="000007"/>
-          <w:sz w:val="22"/>
-          <w:szCs w:val="22"/>
-        </w:rPr>
-      </w:pPr>
-    </w:p>
-    <w:p>
-      <w:pPr>
-        <w:spacing w:line="360" w:lineRule="auto"/>
-        <w:textAlignment w:val="center"/>
-        <w:rPr>
-          <w:rFonts w:ascii="Cambria" w:eastAsia="Times New Roman" w:hAnsi="Cambria" w:cs="Times New Roman"/>
-          <w:color w:val="000007"/>
-          <w:sz w:val="22"/>
-          <w:szCs w:val="22"/>
-        </w:rPr>
-      </w:pPr>
-      <w:r>
-        <w:rPr>
-          <w:rFonts w:ascii="Cambria" w:eastAsia="Times New Roman" w:hAnsi="Cambria" w:cs="Times New Roman" w:hint="eastAsia"/>
-          <w:color w:val="000007"/>
-          <w:sz w:val="22"/>
-          <w:szCs w:val="22"/>
-        </w:rPr>
-        <w:t xml:space="preserve"> It is important to </w:t>
-      </w:r>
-      <w:r>
-        <w:rPr>
-          <w:rFonts w:ascii="Cambria" w:eastAsia="Times New Roman" w:hAnsi="Cambria" w:cs="Times New Roman" w:hint="eastAsia"/>
-          <w:color w:val="000007"/>
-          <w:sz w:val="22"/>
-          <w:szCs w:val="22"/>
-        </w:rPr>
-        <w:t>mention</w:t>
-      </w:r>
-      <w:r>
-        <w:rPr>
-          <w:rFonts w:ascii="Cambria" w:eastAsia="Times New Roman" w:hAnsi="Cambria" w:cs="Times New Roman" w:hint="eastAsia"/>
-          <w:color w:val="000007"/>
-          <w:sz w:val="22"/>
-          <w:szCs w:val="22"/>
-        </w:rPr>
-        <w:t xml:space="preserve"> that in </w:t>
-      </w:r>
-      <w:r>
-        <w:rPr>
-          <w:rFonts w:ascii="Cambria" w:eastAsia="Times New Roman" w:hAnsi="Cambria" w:cs="Times New Roman" w:hint="eastAsia"/>
-          <w:color w:val="000007"/>
-          <w:sz w:val="22"/>
-          <w:szCs w:val="22"/>
-        </w:rPr>
-        <w:t>the file RepublishServer.</w:t>
-      </w:r>
-      <w:r>
-        <w:rPr>
-          <w:rFonts w:ascii="Cambria" w:eastAsia="Times New Roman" w:hAnsi="Cambria" w:cs="Times New Roman" w:hint="eastAsia"/>
-          <w:color w:val="000007"/>
-          <w:sz w:val="22"/>
-          <w:szCs w:val="22"/>
-        </w:rPr>
-        <w:t>yml</w:t>
-      </w:r>
-      <w:r>
-        <w:rPr>
-          <w:rFonts w:ascii="Cambria" w:eastAsia="Times New Roman" w:hAnsi="Cambria" w:cs="Times New Roman" w:hint="eastAsia"/>
-          <w:color w:val="000007"/>
-          <w:sz w:val="22"/>
-          <w:szCs w:val="22"/>
-        </w:rPr>
-        <w:t xml:space="preserve">, a reverse proxy server will be set up to redirect requests from port 80 which are html requests to the port 3000 which is </w:t>
-      </w:r>
-      <w:r>
-        <w:rPr>
-          <w:rFonts w:ascii="Cambria" w:eastAsia="Times New Roman" w:hAnsi="Cambria" w:cs="Times New Roman"/>
-          <w:color w:val="000007"/>
-          <w:sz w:val="22"/>
-          <w:szCs w:val="22"/>
-        </w:rPr>
-        <w:t>the</w:t>
-      </w:r>
-      <w:r>
-        <w:rPr>
-          <w:rFonts w:ascii="Cambria" w:eastAsia="Times New Roman" w:hAnsi="Cambria" w:cs="Times New Roman" w:hint="eastAsia"/>
-          <w:color w:val="000007"/>
-          <w:sz w:val="22"/>
-          <w:szCs w:val="22"/>
-        </w:rPr>
-        <w:t xml:space="preserve"> port node js running on. By doing so, the user will be able to access the web application just using the IP address without the port number.</w:t>
       </w:r>
     </w:p>
     <w:p>
@@ -3724,7 +4315,7 @@
         <w:spacing w:line="360" w:lineRule="auto"/>
         <w:textAlignment w:val="center"/>
         <w:rPr>
-          <w:rFonts w:ascii="Cambria" w:eastAsia="Times New Roman" w:hAnsi="Cambria" w:cs="Times New Roman" w:hint="eastAsia"/>
+          <w:rFonts w:ascii="Cambria" w:eastAsia="Times New Roman" w:hAnsi="Cambria" w:cs="Times New Roman"/>
           <w:color w:val="000007"/>
           <w:sz w:val="22"/>
           <w:szCs w:val="22"/>
@@ -3739,8 +4330,6 @@
         </w:rPr>
         <w:t>// about pm2?</w:t>
       </w:r>
-      <w:bookmarkStart w:id="0" w:name="_GoBack"/>
-      <w:bookmarkEnd w:id="0"/>
     </w:p>
     <w:p>
       <w:pPr>
@@ -3829,6 +4418,7 @@
           <w:szCs w:val="22"/>
         </w:rPr>
       </w:pPr>
+      <w:proofErr w:type="spellStart"/>
       <w:r>
         <w:rPr>
           <w:rFonts w:ascii="Cambria" w:eastAsia="Times New Roman" w:hAnsi="Cambria" w:cs="Times New Roman"/>
@@ -3837,16 +4427,28 @@
           <w:sz w:val="22"/>
           <w:szCs w:val="22"/>
         </w:rPr>
-        <w:t xml:space="preserve">ansible-playbook </w:t>
-      </w:r>
-      <w:r>
-        <w:rPr>
-          <w:rFonts w:ascii="Cambria" w:eastAsia="Times New Roman" w:hAnsi="Cambria" w:cs="Times New Roman" w:hint="eastAsia"/>
+        <w:t>ansible</w:t>
+      </w:r>
+      <w:proofErr w:type="spellEnd"/>
+      <w:r>
+        <w:rPr>
+          <w:rFonts w:ascii="Cambria" w:eastAsia="Times New Roman" w:hAnsi="Cambria" w:cs="Times New Roman"/>
           <w:i/>
           <w:color w:val="000007"/>
           <w:sz w:val="22"/>
           <w:szCs w:val="22"/>
         </w:rPr>
+        <w:t xml:space="preserve">-playbook </w:t>
+      </w:r>
+      <w:proofErr w:type="gramStart"/>
+      <w:r>
+        <w:rPr>
+          <w:rFonts w:ascii="Cambria" w:eastAsia="Times New Roman" w:hAnsi="Cambria" w:cs="Times New Roman" w:hint="eastAsia"/>
+          <w:i/>
+          <w:color w:val="000007"/>
+          <w:sz w:val="22"/>
+          <w:szCs w:val="22"/>
+        </w:rPr>
         <w:t>FILENAME</w:t>
       </w:r>
       <w:r>
@@ -3857,16 +4459,61 @@
           <w:sz w:val="22"/>
           <w:szCs w:val="22"/>
         </w:rPr>
-        <w:t xml:space="preserve">  -i ansibleinventory.yaml --private-key </w:t>
-      </w:r>
-      <w:r>
-        <w:rPr>
-          <w:rFonts w:ascii="Cambria" w:eastAsia="Times New Roman" w:hAnsi="Cambria" w:cs="Times New Roman" w:hint="eastAsia"/>
+        <w:t xml:space="preserve">  -</w:t>
+      </w:r>
+      <w:proofErr w:type="spellStart"/>
+      <w:proofErr w:type="gramEnd"/>
+      <w:r>
+        <w:rPr>
+          <w:rFonts w:ascii="Cambria" w:eastAsia="Times New Roman" w:hAnsi="Cambria" w:cs="Times New Roman"/>
           <w:i/>
           <w:color w:val="000007"/>
           <w:sz w:val="22"/>
           <w:szCs w:val="22"/>
         </w:rPr>
+        <w:t>i</w:t>
+      </w:r>
+      <w:proofErr w:type="spellEnd"/>
+      <w:r>
+        <w:rPr>
+          <w:rFonts w:ascii="Cambria" w:eastAsia="Times New Roman" w:hAnsi="Cambria" w:cs="Times New Roman"/>
+          <w:i/>
+          <w:color w:val="000007"/>
+          <w:sz w:val="22"/>
+          <w:szCs w:val="22"/>
+        </w:rPr>
+        <w:t xml:space="preserve"> </w:t>
+      </w:r>
+      <w:proofErr w:type="spellStart"/>
+      <w:r>
+        <w:rPr>
+          <w:rFonts w:ascii="Cambria" w:eastAsia="Times New Roman" w:hAnsi="Cambria" w:cs="Times New Roman"/>
+          <w:i/>
+          <w:color w:val="000007"/>
+          <w:sz w:val="22"/>
+          <w:szCs w:val="22"/>
+        </w:rPr>
+        <w:t>ansibleinventory.yaml</w:t>
+      </w:r>
+      <w:proofErr w:type="spellEnd"/>
+      <w:r>
+        <w:rPr>
+          <w:rFonts w:ascii="Cambria" w:eastAsia="Times New Roman" w:hAnsi="Cambria" w:cs="Times New Roman"/>
+          <w:i/>
+          <w:color w:val="000007"/>
+          <w:sz w:val="22"/>
+          <w:szCs w:val="22"/>
+        </w:rPr>
+        <w:t xml:space="preserve"> --private-key </w:t>
+      </w:r>
+      <w:r>
+        <w:rPr>
+          <w:rFonts w:ascii="Cambria" w:eastAsia="Times New Roman" w:hAnsi="Cambria" w:cs="Times New Roman" w:hint="eastAsia"/>
+          <w:i/>
+          <w:color w:val="000007"/>
+          <w:sz w:val="22"/>
+          <w:szCs w:val="22"/>
+        </w:rPr>
         <w:t>YOUR_PRIVATE_KEY</w:t>
       </w:r>
     </w:p>
@@ -3993,6 +4640,7 @@
           <w:szCs w:val="22"/>
         </w:rPr>
       </w:pPr>
+      <w:proofErr w:type="spellStart"/>
       <w:r>
         <w:rPr>
           <w:rFonts w:ascii="Cambria" w:eastAsia="Times New Roman" w:hAnsi="Cambria" w:cs="Times New Roman"/>
@@ -4011,7 +4659,18 @@
           <w:sz w:val="22"/>
           <w:szCs w:val="22"/>
         </w:rPr>
-        <w:t>udo pm2 list</w:t>
+        <w:t>udo</w:t>
+      </w:r>
+      <w:proofErr w:type="spellEnd"/>
+      <w:r>
+        <w:rPr>
+          <w:rFonts w:ascii="Cambria" w:eastAsia="Times New Roman" w:hAnsi="Cambria" w:cs="Times New Roman" w:hint="eastAsia"/>
+          <w:i/>
+          <w:color w:val="000007"/>
+          <w:sz w:val="22"/>
+          <w:szCs w:val="22"/>
+        </w:rPr>
+        <w:t xml:space="preserve"> pm2 list</w:t>
       </w:r>
     </w:p>
     <w:p>

</xml_diff>

<commit_message>
[Kaiqi] -Refine user guide based on the recent changes
</commit_message>
<xml_diff>
--- a/Report/UserGuide.docx
+++ b/Report/UserGuide.docx
@@ -3358,25 +3358,7 @@
           <w:sz w:val="22"/>
           <w:szCs w:val="22"/>
         </w:rPr>
-        <w:t xml:space="preserve"> It is</w:t>
-      </w:r>
-      <w:r>
-        <w:rPr>
-          <w:rFonts w:ascii="Cambria" w:eastAsia="Times New Roman" w:hAnsi="Cambria" w:cs="Times New Roman" w:hint="eastAsia"/>
-          <w:color w:val="000007"/>
-          <w:sz w:val="22"/>
-          <w:szCs w:val="22"/>
-        </w:rPr>
-        <w:t xml:space="preserve"> also</w:t>
-      </w:r>
-      <w:r>
-        <w:rPr>
-          <w:rFonts w:ascii="Cambria" w:eastAsia="Times New Roman" w:hAnsi="Cambria" w:cs="Times New Roman" w:hint="eastAsia"/>
-          <w:color w:val="000007"/>
-          <w:sz w:val="22"/>
-          <w:szCs w:val="22"/>
-        </w:rPr>
-        <w:t xml:space="preserve"> important to mention that in the file </w:t>
+        <w:t xml:space="preserve"> It is also important to mention that in the file </w:t>
       </w:r>
       <w:proofErr w:type="spellStart"/>
       <w:r>
@@ -3434,18 +3416,7 @@
           <w:sz w:val="22"/>
           <w:szCs w:val="22"/>
         </w:rPr>
-        <w:t xml:space="preserve"> running on. By doing so, the</w:t>
-      </w:r>
-      <w:bookmarkStart w:id="0" w:name="_GoBack"/>
-      <w:bookmarkEnd w:id="0"/>
-      <w:r>
-        <w:rPr>
-          <w:rFonts w:ascii="Cambria" w:eastAsia="Times New Roman" w:hAnsi="Cambria" w:cs="Times New Roman" w:hint="eastAsia"/>
-          <w:color w:val="000007"/>
-          <w:sz w:val="22"/>
-          <w:szCs w:val="22"/>
-        </w:rPr>
-        <w:t xml:space="preserve"> user will be able to access the web application just using the IP address without the port number.</w:t>
+        <w:t xml:space="preserve"> running on. By doing so, the user will be able to access the web application just using the IP address without the port number.</w:t>
       </w:r>
     </w:p>
     <w:p>
@@ -4309,27 +4280,15 @@
     </w:p>
     <w:p>
       <w:pPr>
-        <w:tabs>
-          <w:tab w:val="left" w:pos="5623"/>
-        </w:tabs>
         <w:spacing w:line="360" w:lineRule="auto"/>
         <w:textAlignment w:val="center"/>
         <w:rPr>
-          <w:rFonts w:ascii="Cambria" w:eastAsia="Times New Roman" w:hAnsi="Cambria" w:cs="Times New Roman"/>
-          <w:color w:val="000007"/>
-          <w:sz w:val="22"/>
-          <w:szCs w:val="22"/>
-        </w:rPr>
-      </w:pPr>
-      <w:r>
-        <w:rPr>
-          <w:rFonts w:ascii="Cambria" w:eastAsia="Times New Roman" w:hAnsi="Cambria" w:cs="Times New Roman" w:hint="eastAsia"/>
-          <w:color w:val="000007"/>
-          <w:sz w:val="22"/>
-          <w:szCs w:val="22"/>
-        </w:rPr>
-        <w:t>// about pm2?</w:t>
-      </w:r>
+          <w:rFonts w:ascii="Cambria" w:eastAsia="Times New Roman" w:hAnsi="Cambria" w:cs="Times New Roman" w:hint="eastAsia"/>
+          <w:color w:val="000007"/>
+          <w:sz w:val="22"/>
+          <w:szCs w:val="22"/>
+        </w:rPr>
+      </w:pPr>
     </w:p>
     <w:p>
       <w:pPr>
@@ -4633,13 +4592,23 @@
         <w:spacing w:line="360" w:lineRule="auto"/>
         <w:textAlignment w:val="center"/>
         <w:rPr>
-          <w:rFonts w:ascii="Cambria" w:eastAsia="Times New Roman" w:hAnsi="Cambria" w:cs="Times New Roman"/>
+          <w:rFonts w:ascii="Cambria" w:eastAsia="Times New Roman" w:hAnsi="Cambria" w:cs="Times New Roman" w:hint="eastAsia"/>
           <w:i/>
           <w:color w:val="000007"/>
           <w:sz w:val="22"/>
           <w:szCs w:val="22"/>
         </w:rPr>
       </w:pPr>
+      <w:r>
+        <w:rPr>
+          <w:rFonts w:ascii="Cambria" w:eastAsia="Times New Roman" w:hAnsi="Cambria" w:cs="Times New Roman" w:hint="eastAsia"/>
+          <w:i/>
+          <w:color w:val="000007"/>
+          <w:sz w:val="22"/>
+          <w:szCs w:val="22"/>
+        </w:rPr>
+        <w:t>(</w:t>
+      </w:r>
       <w:proofErr w:type="spellStart"/>
       <w:r>
         <w:rPr>
@@ -4662,6 +4631,16 @@
         <w:t>udo</w:t>
       </w:r>
       <w:proofErr w:type="spellEnd"/>
+      <w:r>
+        <w:rPr>
+          <w:rFonts w:ascii="Cambria" w:eastAsia="Times New Roman" w:hAnsi="Cambria" w:cs="Times New Roman" w:hint="eastAsia"/>
+          <w:i/>
+          <w:color w:val="000007"/>
+          <w:sz w:val="22"/>
+          <w:szCs w:val="22"/>
+        </w:rPr>
+        <w:t>)</w:t>
+      </w:r>
       <w:r>
         <w:rPr>
           <w:rFonts w:ascii="Cambria" w:eastAsia="Times New Roman" w:hAnsi="Cambria" w:cs="Times New Roman" w:hint="eastAsia"/>
@@ -4700,7 +4679,18 @@
           <w:sz w:val="22"/>
           <w:szCs w:val="22"/>
         </w:rPr>
-        <w:t>the corresponding tasks are running which indicates the harvesters are published correctly.</w:t>
+        <w:t>the corresponding t</w:t>
+      </w:r>
+      <w:bookmarkStart w:id="0" w:name="_GoBack"/>
+      <w:bookmarkEnd w:id="0"/>
+      <w:r>
+        <w:rPr>
+          <w:rFonts w:ascii="Cambria" w:eastAsia="Times New Roman" w:hAnsi="Cambria" w:cs="Times New Roman" w:hint="eastAsia"/>
+          <w:color w:val="000007"/>
+          <w:sz w:val="22"/>
+          <w:szCs w:val="22"/>
+        </w:rPr>
+        <w:t>asks are running which indicates the harvesters are published correctly.</w:t>
       </w:r>
     </w:p>
     <w:p>
@@ -4764,7 +4754,210 @@
         <w:spacing w:line="360" w:lineRule="auto"/>
         <w:textAlignment w:val="center"/>
         <w:rPr>
-          <w:rFonts w:ascii="Cambria" w:eastAsia="Times New Roman" w:hAnsi="Cambria" w:cs="Times New Roman"/>
+          <w:rFonts w:ascii="Cambria" w:eastAsia="Times New Roman" w:hAnsi="Cambria" w:cs="Times New Roman" w:hint="eastAsia"/>
+          <w:color w:val="000007"/>
+          <w:sz w:val="22"/>
+          <w:szCs w:val="22"/>
+        </w:rPr>
+      </w:pPr>
+      <w:r>
+        <w:rPr>
+          <w:rFonts w:ascii="Cambria" w:eastAsia="Times New Roman" w:hAnsi="Cambria" w:cs="Times New Roman" w:hint="eastAsia"/>
+          <w:color w:val="000007"/>
+          <w:sz w:val="22"/>
+          <w:szCs w:val="22"/>
+        </w:rPr>
+        <w:t xml:space="preserve">While PM2 worked fine for other tasks like harvesters and analysers, PM2 may </w:t>
+      </w:r>
+      <w:r>
+        <w:rPr>
+          <w:rFonts w:ascii="Cambria" w:eastAsia="Times New Roman" w:hAnsi="Cambria" w:cs="Times New Roman"/>
+          <w:color w:val="000007"/>
+          <w:sz w:val="22"/>
+          <w:szCs w:val="22"/>
+        </w:rPr>
+        <w:t xml:space="preserve">behave </w:t>
+      </w:r>
+      <w:r>
+        <w:rPr>
+          <w:rFonts w:ascii="Cambria" w:eastAsia="Times New Roman" w:hAnsi="Cambria" w:cs="Times New Roman" w:hint="eastAsia"/>
+          <w:color w:val="000007"/>
+          <w:sz w:val="22"/>
+          <w:szCs w:val="22"/>
+        </w:rPr>
+        <w:t xml:space="preserve">incorrectly when the user </w:t>
+      </w:r>
+      <w:r>
+        <w:rPr>
+          <w:rFonts w:ascii="Cambria" w:eastAsia="Times New Roman" w:hAnsi="Cambria" w:cs="Times New Roman"/>
+          <w:color w:val="000007"/>
+          <w:sz w:val="22"/>
+          <w:szCs w:val="22"/>
+        </w:rPr>
+        <w:t>tries</w:t>
+      </w:r>
+      <w:r>
+        <w:rPr>
+          <w:rFonts w:ascii="Cambria" w:eastAsia="Times New Roman" w:hAnsi="Cambria" w:cs="Times New Roman" w:hint="eastAsia"/>
+          <w:color w:val="000007"/>
+          <w:sz w:val="22"/>
+          <w:szCs w:val="22"/>
+        </w:rPr>
+        <w:t xml:space="preserve"> to run the </w:t>
+      </w:r>
+      <w:proofErr w:type="spellStart"/>
+      <w:r>
+        <w:rPr>
+          <w:rFonts w:ascii="Cambria" w:eastAsia="Times New Roman" w:hAnsi="Cambria" w:cs="Times New Roman" w:hint="eastAsia"/>
+          <w:color w:val="000007"/>
+          <w:sz w:val="22"/>
+          <w:szCs w:val="22"/>
+        </w:rPr>
+        <w:t>NodeJS</w:t>
+      </w:r>
+      <w:proofErr w:type="spellEnd"/>
+      <w:r>
+        <w:rPr>
+          <w:rFonts w:ascii="Cambria" w:eastAsia="Times New Roman" w:hAnsi="Cambria" w:cs="Times New Roman" w:hint="eastAsia"/>
+          <w:color w:val="000007"/>
+          <w:sz w:val="22"/>
+          <w:szCs w:val="22"/>
+        </w:rPr>
+        <w:t xml:space="preserve"> server </w:t>
+      </w:r>
+      <w:r>
+        <w:rPr>
+          <w:rFonts w:ascii="Cambria" w:eastAsia="Times New Roman" w:hAnsi="Cambria" w:cs="Times New Roman"/>
+          <w:color w:val="000007"/>
+          <w:sz w:val="22"/>
+          <w:szCs w:val="22"/>
+        </w:rPr>
+        <w:t>programmatically</w:t>
+      </w:r>
+      <w:r>
+        <w:rPr>
+          <w:rFonts w:ascii="Cambria" w:eastAsia="Times New Roman" w:hAnsi="Cambria" w:cs="Times New Roman" w:hint="eastAsia"/>
+          <w:color w:val="000007"/>
+          <w:sz w:val="22"/>
+          <w:szCs w:val="22"/>
+        </w:rPr>
+        <w:t xml:space="preserve">, which seems to be </w:t>
+      </w:r>
+      <w:proofErr w:type="gramStart"/>
+      <w:r>
+        <w:rPr>
+          <w:rFonts w:ascii="Cambria" w:eastAsia="Times New Roman" w:hAnsi="Cambria" w:cs="Times New Roman" w:hint="eastAsia"/>
+          <w:color w:val="000007"/>
+          <w:sz w:val="22"/>
+          <w:szCs w:val="22"/>
+        </w:rPr>
+        <w:t>a</w:t>
+      </w:r>
+      <w:proofErr w:type="gramEnd"/>
+      <w:r>
+        <w:rPr>
+          <w:rFonts w:ascii="Cambria" w:eastAsia="Times New Roman" w:hAnsi="Cambria" w:cs="Times New Roman" w:hint="eastAsia"/>
+          <w:color w:val="000007"/>
+          <w:sz w:val="22"/>
+          <w:szCs w:val="22"/>
+        </w:rPr>
+        <w:t xml:space="preserve"> unsolved bug of PM2.</w:t>
+      </w:r>
+      <w:r>
+        <w:rPr>
+          <w:rFonts w:ascii="Cambria" w:eastAsia="Times New Roman" w:hAnsi="Cambria" w:cs="Times New Roman" w:hint="eastAsia"/>
+          <w:color w:val="000007"/>
+          <w:sz w:val="22"/>
+          <w:szCs w:val="22"/>
+        </w:rPr>
+        <w:t xml:space="preserve"> So the user should SSH into the remote server and manually start the </w:t>
+      </w:r>
+      <w:proofErr w:type="spellStart"/>
+      <w:r>
+        <w:rPr>
+          <w:rFonts w:ascii="Cambria" w:eastAsia="Times New Roman" w:hAnsi="Cambria" w:cs="Times New Roman" w:hint="eastAsia"/>
+          <w:color w:val="000007"/>
+          <w:sz w:val="22"/>
+          <w:szCs w:val="22"/>
+        </w:rPr>
+        <w:t>nodejs</w:t>
+      </w:r>
+      <w:proofErr w:type="spellEnd"/>
+      <w:r>
+        <w:rPr>
+          <w:rFonts w:ascii="Cambria" w:eastAsia="Times New Roman" w:hAnsi="Cambria" w:cs="Times New Roman" w:hint="eastAsia"/>
+          <w:color w:val="000007"/>
+          <w:sz w:val="22"/>
+          <w:szCs w:val="22"/>
+        </w:rPr>
+        <w:t xml:space="preserve"> server by using the following command:</w:t>
+      </w:r>
+    </w:p>
+    <w:p>
+      <w:pPr>
+        <w:rPr>
+          <w:rFonts w:ascii="Cambria" w:eastAsia="Times New Roman" w:hAnsi="Cambria" w:cs="Times New Roman" w:hint="eastAsia"/>
+          <w:color w:val="000007"/>
+          <w:sz w:val="22"/>
+          <w:szCs w:val="22"/>
+        </w:rPr>
+      </w:pPr>
+      <w:r>
+        <w:rPr>
+          <w:rFonts w:ascii="Cambria" w:eastAsia="Times New Roman" w:hAnsi="Cambria" w:cs="Times New Roman"/>
+          <w:color w:val="000007"/>
+          <w:sz w:val="22"/>
+          <w:szCs w:val="22"/>
+        </w:rPr>
+        <w:t>pm2 start comp90024-australiacityanalytics/</w:t>
+      </w:r>
+      <w:proofErr w:type="spellStart"/>
+      <w:r>
+        <w:rPr>
+          <w:rFonts w:ascii="Cambria" w:eastAsia="Times New Roman" w:hAnsi="Cambria" w:cs="Times New Roman"/>
+          <w:color w:val="000007"/>
+          <w:sz w:val="22"/>
+          <w:szCs w:val="22"/>
+        </w:rPr>
+        <w:t>WebApplication</w:t>
+      </w:r>
+      <w:proofErr w:type="spellEnd"/>
+      <w:r>
+        <w:rPr>
+          <w:rFonts w:ascii="Cambria" w:eastAsia="Times New Roman" w:hAnsi="Cambria" w:cs="Times New Roman"/>
+          <w:color w:val="000007"/>
+          <w:sz w:val="22"/>
+          <w:szCs w:val="22"/>
+        </w:rPr>
+        <w:t>/bin/www</w:t>
+      </w:r>
+    </w:p>
+    <w:p>
+      <w:pPr>
+        <w:rPr>
+          <w:rFonts w:ascii="Cambria" w:eastAsia="Times New Roman" w:hAnsi="Cambria" w:cs="Times New Roman" w:hint="eastAsia"/>
+          <w:color w:val="000007"/>
+          <w:sz w:val="22"/>
+          <w:szCs w:val="22"/>
+        </w:rPr>
+      </w:pPr>
+    </w:p>
+    <w:p>
+      <w:pPr>
+        <w:rPr>
+          <w:rFonts w:ascii="Cambria" w:eastAsia="Times New Roman" w:hAnsi="Cambria" w:cs="Times New Roman" w:hint="eastAsia"/>
+          <w:color w:val="000007"/>
+          <w:sz w:val="22"/>
+          <w:szCs w:val="22"/>
+        </w:rPr>
+      </w:pPr>
+    </w:p>
+    <w:p>
+      <w:pPr>
+        <w:spacing w:line="360" w:lineRule="auto"/>
+        <w:textAlignment w:val="center"/>
+        <w:rPr>
+          <w:rFonts w:ascii="Cambria" w:eastAsia="Times New Roman" w:hAnsi="Cambria" w:cs="Times New Roman" w:hint="eastAsia"/>
           <w:color w:val="000007"/>
           <w:sz w:val="22"/>
           <w:szCs w:val="22"/>

</xml_diff>